<commit_message>
Makes it through the first iteration. Penalty factors cause it to be unbounded though. Still needs work...
</commit_message>
<xml_diff>
--- a/doc/Lagrangian/Lagrangian Relaxation.docx
+++ b/doc/Lagrangian/Lagrangian Relaxation.docx
@@ -21,7 +21,13 @@
     </w:p>
     <w:p>
       <w:r>
-        <w:t>The extensive form of the standard problem for three investment periods is:</w:t>
+        <w:t xml:space="preserve">The extensive form of the standard problem for </w:t>
+      </w:r>
+      <w:r>
+        <w:t>four</w:t>
+      </w:r>
+      <w:r>
+        <w:t xml:space="preserve"> investment periods is:</w:t>
       </w:r>
     </w:p>
     <w:p>
@@ -225,7 +231,7 @@
               <w:rPr>
                 <w:rFonts w:ascii="Cambria Math" w:hAnsi="Cambria Math"/>
               </w:rPr>
-              <m:t>1d</m:t>
+              <m:t>4</m:t>
             </m:r>
           </m:sub>
         </m:sSub>
@@ -243,7 +249,7 @@
               <w:rPr>
                 <w:rFonts w:ascii="Cambria Math" w:hAnsi="Cambria Math"/>
               </w:rPr>
-              <m:t>D</m:t>
+              <m:t>I</m:t>
             </m:r>
           </m:e>
           <m:sub>
@@ -251,7 +257,7 @@
               <w:rPr>
                 <w:rFonts w:ascii="Cambria Math" w:hAnsi="Cambria Math"/>
               </w:rPr>
-              <m:t>1</m:t>
+              <m:t>4</m:t>
             </m:r>
           </m:sub>
         </m:sSub>
@@ -283,7 +289,7 @@
               <w:rPr>
                 <w:rFonts w:ascii="Cambria Math" w:hAnsi="Cambria Math"/>
               </w:rPr>
-              <m:t>2d</m:t>
+              <m:t>1d</m:t>
             </m:r>
           </m:sub>
         </m:sSub>
@@ -309,7 +315,7 @@
               <w:rPr>
                 <w:rFonts w:ascii="Cambria Math" w:hAnsi="Cambria Math"/>
               </w:rPr>
-              <m:t>2</m:t>
+              <m:t>1</m:t>
             </m:r>
           </m:sub>
         </m:sSub>
@@ -341,7 +347,7 @@
               <w:rPr>
                 <w:rFonts w:ascii="Cambria Math" w:hAnsi="Cambria Math"/>
               </w:rPr>
-              <m:t>3d</m:t>
+              <m:t>2d</m:t>
             </m:r>
           </m:sub>
         </m:sSub>
@@ -367,7 +373,129 @@
               <w:rPr>
                 <w:rFonts w:ascii="Cambria Math" w:hAnsi="Cambria Math"/>
               </w:rPr>
+              <m:t>2</m:t>
+            </m:r>
+          </m:sub>
+        </m:sSub>
+        <m:r>
+          <w:rPr>
+            <w:rFonts w:ascii="Cambria Math" w:hAnsi="Cambria Math"/>
+          </w:rPr>
+          <m:t>+</m:t>
+        </m:r>
+        <m:sSub>
+          <m:sSubPr>
+            <m:ctrlPr>
+              <w:rPr>
+                <w:rFonts w:ascii="Cambria Math" w:hAnsi="Cambria Math"/>
+                <w:i/>
+              </w:rPr>
+            </m:ctrlPr>
+          </m:sSubPr>
+          <m:e>
+            <m:r>
+              <w:rPr>
+                <w:rFonts w:ascii="Cambria Math" w:hAnsi="Cambria Math"/>
+              </w:rPr>
+              <m:t>c</m:t>
+            </m:r>
+          </m:e>
+          <m:sub>
+            <m:r>
+              <w:rPr>
+                <w:rFonts w:ascii="Cambria Math" w:hAnsi="Cambria Math"/>
+              </w:rPr>
+              <m:t>3d</m:t>
+            </m:r>
+          </m:sub>
+        </m:sSub>
+        <m:sSub>
+          <m:sSubPr>
+            <m:ctrlPr>
+              <w:rPr>
+                <w:rFonts w:ascii="Cambria Math" w:hAnsi="Cambria Math"/>
+                <w:i/>
+              </w:rPr>
+            </m:ctrlPr>
+          </m:sSubPr>
+          <m:e>
+            <m:r>
+              <w:rPr>
+                <w:rFonts w:ascii="Cambria Math" w:hAnsi="Cambria Math"/>
+              </w:rPr>
+              <m:t>D</m:t>
+            </m:r>
+          </m:e>
+          <m:sub>
+            <m:r>
+              <w:rPr>
+                <w:rFonts w:ascii="Cambria Math" w:hAnsi="Cambria Math"/>
+              </w:rPr>
               <m:t>3</m:t>
+            </m:r>
+          </m:sub>
+        </m:sSub>
+        <m:r>
+          <w:rPr>
+            <w:rFonts w:ascii="Cambria Math" w:hAnsi="Cambria Math"/>
+          </w:rPr>
+          <m:t>+</m:t>
+        </m:r>
+        <m:sSub>
+          <m:sSubPr>
+            <m:ctrlPr>
+              <w:rPr>
+                <w:rFonts w:ascii="Cambria Math" w:hAnsi="Cambria Math"/>
+                <w:i/>
+              </w:rPr>
+            </m:ctrlPr>
+          </m:sSubPr>
+          <m:e>
+            <m:r>
+              <w:rPr>
+                <w:rFonts w:ascii="Cambria Math" w:hAnsi="Cambria Math"/>
+              </w:rPr>
+              <m:t>c</m:t>
+            </m:r>
+          </m:e>
+          <m:sub>
+            <m:r>
+              <w:rPr>
+                <w:rFonts w:ascii="Cambria Math" w:hAnsi="Cambria Math"/>
+              </w:rPr>
+              <m:t>4</m:t>
+            </m:r>
+            <m:r>
+              <w:rPr>
+                <w:rFonts w:ascii="Cambria Math" w:hAnsi="Cambria Math"/>
+              </w:rPr>
+              <m:t>d</m:t>
+            </m:r>
+          </m:sub>
+        </m:sSub>
+        <m:sSub>
+          <m:sSubPr>
+            <m:ctrlPr>
+              <w:rPr>
+                <w:rFonts w:ascii="Cambria Math" w:hAnsi="Cambria Math"/>
+                <w:i/>
+              </w:rPr>
+            </m:ctrlPr>
+          </m:sSubPr>
+          <m:e>
+            <m:r>
+              <w:rPr>
+                <w:rFonts w:ascii="Cambria Math" w:hAnsi="Cambria Math"/>
+              </w:rPr>
+              <m:t>D</m:t>
+            </m:r>
+          </m:e>
+          <m:sub>
+            <m:r>
+              <w:rPr>
+                <w:rFonts w:ascii="Cambria Math" w:hAnsi="Cambria Math"/>
+              </w:rPr>
+              <m:t>4</m:t>
             </m:r>
           </m:sub>
         </m:sSub>
@@ -384,10 +512,10 @@
           <w:noProof/>
         </w:rPr>
         <w:drawing>
-          <wp:inline distT="0" distB="0" distL="0" distR="0" wp14:anchorId="116D0D76" wp14:editId="1FAA111E">
-            <wp:extent cx="3202757" cy="2164197"/>
-            <wp:effectExtent l="0" t="0" r="0" b="0"/>
-            <wp:docPr id="1" name="Picture 1"/>
+          <wp:inline distT="0" distB="0" distL="0" distR="0" wp14:anchorId="48345DC5" wp14:editId="4FD1B1C0">
+            <wp:extent cx="2789170" cy="1873577"/>
+            <wp:effectExtent l="0" t="0" r="5080" b="6350"/>
+            <wp:docPr id="9" name="Picture 4"/>
             <wp:cNvGraphicFramePr>
               <a:graphicFrameLocks xmlns:a="http://schemas.openxmlformats.org/drawingml/2006/main" noChangeAspect="1"/>
             </wp:cNvGraphicFramePr>
@@ -395,7 +523,7 @@
               <a:graphicData uri="http://schemas.openxmlformats.org/drawingml/2006/picture">
                 <pic:pic xmlns:pic="http://schemas.openxmlformats.org/drawingml/2006/picture">
                   <pic:nvPicPr>
-                    <pic:cNvPr id="0" name="Picture 1"/>
+                    <pic:cNvPr id="0" name="Picture 4"/>
                     <pic:cNvPicPr>
                       <a:picLocks noChangeAspect="1" noChangeArrowheads="1"/>
                     </pic:cNvPicPr>
@@ -416,7 +544,7 @@
                   <pic:spPr bwMode="auto">
                     <a:xfrm>
                       <a:off x="0" y="0"/>
-                      <a:ext cx="3202757" cy="2164197"/>
+                      <a:ext cx="2790321" cy="1874350"/>
                     </a:xfrm>
                     <a:prstGeom prst="rect">
                       <a:avLst/>
@@ -432,6 +560,8 @@
           </wp:inline>
         </w:drawing>
       </w:r>
+      <w:bookmarkStart w:id="0" w:name="_GoBack"/>
+      <w:bookmarkEnd w:id="0"/>
     </w:p>
     <w:p/>
     <w:p>
@@ -498,13 +628,7 @@
               <w:rPr>
                 <w:rFonts w:ascii="Cambria Math" w:hAnsi="Cambria Math"/>
               </w:rPr>
-              <m:t>1</m:t>
-            </m:r>
-            <m:r>
-              <w:rPr>
-                <w:rFonts w:ascii="Cambria Math" w:hAnsi="Cambria Math"/>
-              </w:rPr>
-              <m:t>:1</m:t>
+              <m:t>1:1</m:t>
             </m:r>
           </m:sub>
         </m:sSub>
@@ -562,13 +686,7 @@
               <w:rPr>
                 <w:rFonts w:ascii="Cambria Math" w:hAnsi="Cambria Math"/>
               </w:rPr>
-              <m:t>2</m:t>
-            </m:r>
-            <m:r>
-              <w:rPr>
-                <w:rFonts w:ascii="Cambria Math" w:hAnsi="Cambria Math"/>
-              </w:rPr>
-              <m:t>:2</m:t>
+              <m:t>2:2</m:t>
             </m:r>
           </m:sub>
         </m:sSub>
@@ -626,13 +744,7 @@
               <w:rPr>
                 <w:rFonts w:ascii="Cambria Math" w:hAnsi="Cambria Math"/>
               </w:rPr>
-              <m:t>3</m:t>
-            </m:r>
-            <m:r>
-              <w:rPr>
-                <w:rFonts w:ascii="Cambria Math" w:hAnsi="Cambria Math"/>
-              </w:rPr>
-              <m:t>:3</m:t>
+              <m:t>3:3</m:t>
             </m:r>
           </m:sub>
         </m:sSub>
@@ -664,7 +776,7 @@
               <w:rPr>
                 <w:rFonts w:ascii="Cambria Math" w:hAnsi="Cambria Math"/>
               </w:rPr>
-              <m:t>1d</m:t>
+              <m:t>4</m:t>
             </m:r>
           </m:sub>
         </m:sSub>
@@ -682,7 +794,7 @@
               <w:rPr>
                 <w:rFonts w:ascii="Cambria Math" w:hAnsi="Cambria Math"/>
               </w:rPr>
-              <m:t>D</m:t>
+              <m:t>I</m:t>
             </m:r>
           </m:e>
           <m:sub>
@@ -690,7 +802,7 @@
               <w:rPr>
                 <w:rFonts w:ascii="Cambria Math" w:hAnsi="Cambria Math"/>
               </w:rPr>
-              <m:t>1</m:t>
+              <m:t>4:4</m:t>
             </m:r>
           </m:sub>
         </m:sSub>
@@ -722,7 +834,7 @@
               <w:rPr>
                 <w:rFonts w:ascii="Cambria Math" w:hAnsi="Cambria Math"/>
               </w:rPr>
-              <m:t>2d</m:t>
+              <m:t>1d</m:t>
             </m:r>
           </m:sub>
         </m:sSub>
@@ -748,7 +860,7 @@
               <w:rPr>
                 <w:rFonts w:ascii="Cambria Math" w:hAnsi="Cambria Math"/>
               </w:rPr>
-              <m:t>2</m:t>
+              <m:t>1</m:t>
             </m:r>
           </m:sub>
         </m:sSub>
@@ -780,7 +892,7 @@
               <w:rPr>
                 <w:rFonts w:ascii="Cambria Math" w:hAnsi="Cambria Math"/>
               </w:rPr>
-              <m:t>3d</m:t>
+              <m:t>2d</m:t>
             </m:r>
           </m:sub>
         </m:sSub>
@@ -806,7 +918,129 @@
               <w:rPr>
                 <w:rFonts w:ascii="Cambria Math" w:hAnsi="Cambria Math"/>
               </w:rPr>
+              <m:t>2</m:t>
+            </m:r>
+          </m:sub>
+        </m:sSub>
+        <m:r>
+          <w:rPr>
+            <w:rFonts w:ascii="Cambria Math" w:hAnsi="Cambria Math"/>
+          </w:rPr>
+          <m:t>+</m:t>
+        </m:r>
+        <m:sSub>
+          <m:sSubPr>
+            <m:ctrlPr>
+              <w:rPr>
+                <w:rFonts w:ascii="Cambria Math" w:hAnsi="Cambria Math"/>
+                <w:i/>
+              </w:rPr>
+            </m:ctrlPr>
+          </m:sSubPr>
+          <m:e>
+            <m:r>
+              <w:rPr>
+                <w:rFonts w:ascii="Cambria Math" w:hAnsi="Cambria Math"/>
+              </w:rPr>
+              <m:t>c</m:t>
+            </m:r>
+          </m:e>
+          <m:sub>
+            <m:r>
+              <w:rPr>
+                <w:rFonts w:ascii="Cambria Math" w:hAnsi="Cambria Math"/>
+              </w:rPr>
+              <m:t>3d</m:t>
+            </m:r>
+          </m:sub>
+        </m:sSub>
+        <m:sSub>
+          <m:sSubPr>
+            <m:ctrlPr>
+              <w:rPr>
+                <w:rFonts w:ascii="Cambria Math" w:hAnsi="Cambria Math"/>
+                <w:i/>
+              </w:rPr>
+            </m:ctrlPr>
+          </m:sSubPr>
+          <m:e>
+            <m:r>
+              <w:rPr>
+                <w:rFonts w:ascii="Cambria Math" w:hAnsi="Cambria Math"/>
+              </w:rPr>
+              <m:t>D</m:t>
+            </m:r>
+          </m:e>
+          <m:sub>
+            <m:r>
+              <w:rPr>
+                <w:rFonts w:ascii="Cambria Math" w:hAnsi="Cambria Math"/>
+              </w:rPr>
               <m:t>3</m:t>
+            </m:r>
+          </m:sub>
+        </m:sSub>
+        <m:r>
+          <w:rPr>
+            <w:rFonts w:ascii="Cambria Math" w:hAnsi="Cambria Math"/>
+          </w:rPr>
+          <m:t>+</m:t>
+        </m:r>
+        <m:sSub>
+          <m:sSubPr>
+            <m:ctrlPr>
+              <w:rPr>
+                <w:rFonts w:ascii="Cambria Math" w:hAnsi="Cambria Math"/>
+                <w:i/>
+              </w:rPr>
+            </m:ctrlPr>
+          </m:sSubPr>
+          <m:e>
+            <m:r>
+              <w:rPr>
+                <w:rFonts w:ascii="Cambria Math" w:hAnsi="Cambria Math"/>
+              </w:rPr>
+              <m:t>c</m:t>
+            </m:r>
+          </m:e>
+          <m:sub>
+            <m:r>
+              <w:rPr>
+                <w:rFonts w:ascii="Cambria Math" w:hAnsi="Cambria Math"/>
+              </w:rPr>
+              <m:t>4</m:t>
+            </m:r>
+            <m:r>
+              <w:rPr>
+                <w:rFonts w:ascii="Cambria Math" w:hAnsi="Cambria Math"/>
+              </w:rPr>
+              <m:t>d</m:t>
+            </m:r>
+          </m:sub>
+        </m:sSub>
+        <m:sSub>
+          <m:sSubPr>
+            <m:ctrlPr>
+              <w:rPr>
+                <w:rFonts w:ascii="Cambria Math" w:hAnsi="Cambria Math"/>
+                <w:i/>
+              </w:rPr>
+            </m:ctrlPr>
+          </m:sSubPr>
+          <m:e>
+            <m:r>
+              <w:rPr>
+                <w:rFonts w:ascii="Cambria Math" w:hAnsi="Cambria Math"/>
+              </w:rPr>
+              <m:t>D</m:t>
+            </m:r>
+          </m:e>
+          <m:sub>
+            <m:r>
+              <w:rPr>
+                <w:rFonts w:ascii="Cambria Math" w:hAnsi="Cambria Math"/>
+              </w:rPr>
+              <m:t>4</m:t>
             </m:r>
           </m:sub>
         </m:sSub>
@@ -823,10 +1057,10 @@
           <w:noProof/>
         </w:rPr>
         <w:drawing>
-          <wp:inline distT="0" distB="0" distL="0" distR="0" wp14:anchorId="5A5F724B" wp14:editId="1AB086E5">
-            <wp:extent cx="4345757" cy="2558795"/>
-            <wp:effectExtent l="0" t="0" r="0" b="6985"/>
-            <wp:docPr id="6" name="Picture 5"/>
+          <wp:inline distT="0" distB="0" distL="0" distR="0" wp14:anchorId="019118EC" wp14:editId="7C518A10">
+            <wp:extent cx="5486400" cy="2955770"/>
+            <wp:effectExtent l="0" t="0" r="0" b="0"/>
+            <wp:docPr id="5" name="Picture 3"/>
             <wp:cNvGraphicFramePr>
               <a:graphicFrameLocks xmlns:a="http://schemas.openxmlformats.org/drawingml/2006/main" noChangeAspect="1"/>
             </wp:cNvGraphicFramePr>
@@ -834,7 +1068,7 @@
               <a:graphicData uri="http://schemas.openxmlformats.org/drawingml/2006/picture">
                 <pic:pic xmlns:pic="http://schemas.openxmlformats.org/drawingml/2006/picture">
                   <pic:nvPicPr>
-                    <pic:cNvPr id="0" name="Picture 5"/>
+                    <pic:cNvPr id="0" name="Picture 3"/>
                     <pic:cNvPicPr>
                       <a:picLocks noChangeAspect="1" noChangeArrowheads="1"/>
                     </pic:cNvPicPr>
@@ -855,7 +1089,7 @@
                   <pic:spPr bwMode="auto">
                     <a:xfrm>
                       <a:off x="0" y="0"/>
-                      <a:ext cx="4346522" cy="2559245"/>
+                      <a:ext cx="5486400" cy="2955770"/>
                     </a:xfrm>
                     <a:prstGeom prst="rect">
                       <a:avLst/>
@@ -1095,7 +1329,7 @@
               <w:rPr>
                 <w:rFonts w:ascii="Cambria Math" w:hAnsi="Cambria Math"/>
               </w:rPr>
-              <m:t>1d</m:t>
+              <m:t>4</m:t>
             </m:r>
           </m:sub>
         </m:sSub>
@@ -1113,7 +1347,7 @@
               <w:rPr>
                 <w:rFonts w:ascii="Cambria Math" w:hAnsi="Cambria Math"/>
               </w:rPr>
-              <m:t>D</m:t>
+              <m:t>I</m:t>
             </m:r>
           </m:e>
           <m:sub>
@@ -1121,7 +1355,7 @@
               <w:rPr>
                 <w:rFonts w:ascii="Cambria Math" w:hAnsi="Cambria Math"/>
               </w:rPr>
-              <m:t>1</m:t>
+              <m:t>4:4</m:t>
             </m:r>
           </m:sub>
         </m:sSub>
@@ -1153,7 +1387,7 @@
               <w:rPr>
                 <w:rFonts w:ascii="Cambria Math" w:hAnsi="Cambria Math"/>
               </w:rPr>
-              <m:t>2d</m:t>
+              <m:t>1d</m:t>
             </m:r>
           </m:sub>
         </m:sSub>
@@ -1179,7 +1413,7 @@
               <w:rPr>
                 <w:rFonts w:ascii="Cambria Math" w:hAnsi="Cambria Math"/>
               </w:rPr>
-              <m:t>2</m:t>
+              <m:t>1</m:t>
             </m:r>
           </m:sub>
         </m:sSub>
@@ -1211,7 +1445,7 @@
               <w:rPr>
                 <w:rFonts w:ascii="Cambria Math" w:hAnsi="Cambria Math"/>
               </w:rPr>
-              <m:t>3d</m:t>
+              <m:t>2d</m:t>
             </m:r>
           </m:sub>
         </m:sSub>
@@ -1237,7 +1471,123 @@
               <w:rPr>
                 <w:rFonts w:ascii="Cambria Math" w:hAnsi="Cambria Math"/>
               </w:rPr>
+              <m:t>2</m:t>
+            </m:r>
+          </m:sub>
+        </m:sSub>
+        <m:r>
+          <w:rPr>
+            <w:rFonts w:ascii="Cambria Math" w:hAnsi="Cambria Math"/>
+          </w:rPr>
+          <m:t>+</m:t>
+        </m:r>
+        <m:sSub>
+          <m:sSubPr>
+            <m:ctrlPr>
+              <w:rPr>
+                <w:rFonts w:ascii="Cambria Math" w:hAnsi="Cambria Math"/>
+                <w:i/>
+              </w:rPr>
+            </m:ctrlPr>
+          </m:sSubPr>
+          <m:e>
+            <m:r>
+              <w:rPr>
+                <w:rFonts w:ascii="Cambria Math" w:hAnsi="Cambria Math"/>
+              </w:rPr>
+              <m:t>c</m:t>
+            </m:r>
+          </m:e>
+          <m:sub>
+            <m:r>
+              <w:rPr>
+                <w:rFonts w:ascii="Cambria Math" w:hAnsi="Cambria Math"/>
+              </w:rPr>
+              <m:t>3d</m:t>
+            </m:r>
+          </m:sub>
+        </m:sSub>
+        <m:sSub>
+          <m:sSubPr>
+            <m:ctrlPr>
+              <w:rPr>
+                <w:rFonts w:ascii="Cambria Math" w:hAnsi="Cambria Math"/>
+                <w:i/>
+              </w:rPr>
+            </m:ctrlPr>
+          </m:sSubPr>
+          <m:e>
+            <m:r>
+              <w:rPr>
+                <w:rFonts w:ascii="Cambria Math" w:hAnsi="Cambria Math"/>
+              </w:rPr>
+              <m:t>D</m:t>
+            </m:r>
+          </m:e>
+          <m:sub>
+            <m:r>
+              <w:rPr>
+                <w:rFonts w:ascii="Cambria Math" w:hAnsi="Cambria Math"/>
+              </w:rPr>
               <m:t>3</m:t>
+            </m:r>
+          </m:sub>
+        </m:sSub>
+        <m:r>
+          <w:rPr>
+            <w:rFonts w:ascii="Cambria Math" w:hAnsi="Cambria Math"/>
+          </w:rPr>
+          <m:t>+</m:t>
+        </m:r>
+        <m:sSub>
+          <m:sSubPr>
+            <m:ctrlPr>
+              <w:rPr>
+                <w:rFonts w:ascii="Cambria Math" w:hAnsi="Cambria Math"/>
+                <w:i/>
+              </w:rPr>
+            </m:ctrlPr>
+          </m:sSubPr>
+          <m:e>
+            <m:r>
+              <w:rPr>
+                <w:rFonts w:ascii="Cambria Math" w:hAnsi="Cambria Math"/>
+              </w:rPr>
+              <m:t>c</m:t>
+            </m:r>
+          </m:e>
+          <m:sub>
+            <m:r>
+              <w:rPr>
+                <w:rFonts w:ascii="Cambria Math" w:hAnsi="Cambria Math"/>
+              </w:rPr>
+              <m:t>4d</m:t>
+            </m:r>
+          </m:sub>
+        </m:sSub>
+        <m:sSub>
+          <m:sSubPr>
+            <m:ctrlPr>
+              <w:rPr>
+                <w:rFonts w:ascii="Cambria Math" w:hAnsi="Cambria Math"/>
+                <w:i/>
+              </w:rPr>
+            </m:ctrlPr>
+          </m:sSubPr>
+          <m:e>
+            <m:r>
+              <w:rPr>
+                <w:rFonts w:ascii="Cambria Math" w:hAnsi="Cambria Math"/>
+              </w:rPr>
+              <m:t>D</m:t>
+            </m:r>
+          </m:e>
+          <m:sub>
+            <m:r>
+              <w:rPr>
+                <w:rFonts w:ascii="Cambria Math" w:hAnsi="Cambria Math"/>
+              </w:rPr>
+              <m:t>4</m:t>
             </m:r>
           </m:sub>
         </m:sSub>
@@ -1277,13 +1627,7 @@
                 <w:rPr>
                   <w:rFonts w:ascii="Cambria Math" w:hAnsi="Cambria Math"/>
                 </w:rPr>
-                <m:t>1</m:t>
-              </m:r>
-              <m:r>
-                <w:rPr>
-                  <w:rFonts w:ascii="Cambria Math" w:hAnsi="Cambria Math"/>
-                </w:rPr>
-                <m:t>,1</m:t>
+                <m:t>1,1</m:t>
               </m:r>
             </m:sub>
           </m:sSub>
@@ -1398,13 +1742,7 @@
                 <w:rPr>
                   <w:rFonts w:ascii="Cambria Math" w:hAnsi="Cambria Math"/>
                 </w:rPr>
-                <m:t>1</m:t>
-              </m:r>
-              <m:r>
-                <w:rPr>
-                  <w:rFonts w:ascii="Cambria Math" w:hAnsi="Cambria Math"/>
-                </w:rPr>
-                <m:t>,2</m:t>
+                <m:t>1,2</m:t>
               </m:r>
             </m:sub>
           </m:sSub>
@@ -1519,13 +1857,7 @@
                 <w:rPr>
                   <w:rFonts w:ascii="Cambria Math" w:hAnsi="Cambria Math"/>
                 </w:rPr>
-                <m:t>1</m:t>
-              </m:r>
-              <m:r>
-                <w:rPr>
-                  <w:rFonts w:ascii="Cambria Math" w:hAnsi="Cambria Math"/>
-                </w:rPr>
-                <m:t>,3</m:t>
+                <m:t>1,3</m:t>
               </m:r>
             </m:sub>
           </m:sSub>
@@ -1562,6 +1894,121 @@
                       <w:rFonts w:ascii="Cambria Math" w:hAnsi="Cambria Math"/>
                     </w:rPr>
                     <m:t>1:3</m:t>
+                  </m:r>
+                </m:sub>
+              </m:sSub>
+              <m:r>
+                <w:rPr>
+                  <w:rFonts w:ascii="Cambria Math" w:hAnsi="Cambria Math"/>
+                </w:rPr>
+                <m:t>-</m:t>
+              </m:r>
+              <m:acc>
+                <m:accPr>
+                  <m:chr m:val="̅"/>
+                  <m:ctrlPr>
+                    <w:rPr>
+                      <w:rFonts w:ascii="Cambria Math" w:hAnsi="Cambria Math"/>
+                      <w:i/>
+                    </w:rPr>
+                  </m:ctrlPr>
+                </m:accPr>
+                <m:e>
+                  <m:sSub>
+                    <m:sSubPr>
+                      <m:ctrlPr>
+                        <w:rPr>
+                          <w:rFonts w:ascii="Cambria Math" w:hAnsi="Cambria Math"/>
+                          <w:i/>
+                        </w:rPr>
+                      </m:ctrlPr>
+                    </m:sSubPr>
+                    <m:e>
+                      <m:r>
+                        <w:rPr>
+                          <w:rFonts w:ascii="Cambria Math" w:hAnsi="Cambria Math"/>
+                        </w:rPr>
+                        <m:t>I</m:t>
+                      </m:r>
+                    </m:e>
+                    <m:sub>
+                      <m:r>
+                        <w:rPr>
+                          <w:rFonts w:ascii="Cambria Math" w:hAnsi="Cambria Math"/>
+                        </w:rPr>
+                        <m:t>1:*</m:t>
+                      </m:r>
+                    </m:sub>
+                  </m:sSub>
+                </m:e>
+              </m:acc>
+            </m:e>
+          </m:d>
+          <m:r>
+            <w:rPr>
+              <w:rFonts w:ascii="Cambria Math" w:hAnsi="Cambria Math"/>
+            </w:rPr>
+            <m:t>+</m:t>
+          </m:r>
+          <m:sSub>
+            <m:sSubPr>
+              <m:ctrlPr>
+                <w:rPr>
+                  <w:rFonts w:ascii="Cambria Math" w:hAnsi="Cambria Math"/>
+                  <w:i/>
+                </w:rPr>
+              </m:ctrlPr>
+            </m:sSubPr>
+            <m:e>
+              <m:r>
+                <w:rPr>
+                  <w:rFonts w:ascii="Cambria Math" w:hAnsi="Cambria Math"/>
+                </w:rPr>
+                <m:t>p</m:t>
+              </m:r>
+            </m:e>
+            <m:sub>
+              <m:r>
+                <w:rPr>
+                  <w:rFonts w:ascii="Cambria Math" w:hAnsi="Cambria Math"/>
+                </w:rPr>
+                <m:t>1,4</m:t>
+              </m:r>
+            </m:sub>
+          </m:sSub>
+          <m:d>
+            <m:dPr>
+              <m:ctrlPr>
+                <w:rPr>
+                  <w:rFonts w:ascii="Cambria Math" w:hAnsi="Cambria Math"/>
+                  <w:i/>
+                </w:rPr>
+              </m:ctrlPr>
+            </m:dPr>
+            <m:e>
+              <m:sSub>
+                <m:sSubPr>
+                  <m:ctrlPr>
+                    <w:rPr>
+                      <w:rFonts w:ascii="Cambria Math" w:hAnsi="Cambria Math"/>
+                      <w:i/>
+                    </w:rPr>
+                  </m:ctrlPr>
+                </m:sSubPr>
+                <m:e>
+                  <m:r>
+                    <w:rPr>
+                      <w:rFonts w:ascii="Cambria Math" w:hAnsi="Cambria Math"/>
+                    </w:rPr>
+                    <m:t>I</m:t>
+                  </m:r>
+                </m:e>
+                <m:sub>
+                  <m:r>
+                    <w:rPr>
+                      <w:rFonts w:ascii="Cambria Math" w:hAnsi="Cambria Math"/>
+                    </w:rPr>
+                    <m:t>1:4</m:t>
                   </m:r>
                 </m:sub>
               </m:sSub>
@@ -1649,13 +2096,7 @@
                 <w:rPr>
                   <w:rFonts w:ascii="Cambria Math" w:hAnsi="Cambria Math"/>
                 </w:rPr>
-                <m:t>2</m:t>
-              </m:r>
-              <m:r>
-                <w:rPr>
-                  <w:rFonts w:ascii="Cambria Math" w:hAnsi="Cambria Math"/>
-                </w:rPr>
-                <m:t>,2</m:t>
+                <m:t>2,2</m:t>
               </m:r>
             </m:sub>
           </m:sSub>
@@ -1770,13 +2211,7 @@
                 <w:rPr>
                   <w:rFonts w:ascii="Cambria Math" w:hAnsi="Cambria Math"/>
                 </w:rPr>
-                <m:t>2</m:t>
-              </m:r>
-              <m:r>
-                <w:rPr>
-                  <w:rFonts w:ascii="Cambria Math" w:hAnsi="Cambria Math"/>
-                </w:rPr>
-                <m:t>,3</m:t>
+                <m:t>2,3</m:t>
               </m:r>
             </m:sub>
           </m:sSub>
@@ -1813,6 +2248,133 @@
                       <w:rFonts w:ascii="Cambria Math" w:hAnsi="Cambria Math"/>
                     </w:rPr>
                     <m:t>2:3</m:t>
+                  </m:r>
+                </m:sub>
+              </m:sSub>
+              <m:r>
+                <w:rPr>
+                  <w:rFonts w:ascii="Cambria Math" w:hAnsi="Cambria Math"/>
+                </w:rPr>
+                <m:t>-</m:t>
+              </m:r>
+              <m:acc>
+                <m:accPr>
+                  <m:chr m:val="̅"/>
+                  <m:ctrlPr>
+                    <w:rPr>
+                      <w:rFonts w:ascii="Cambria Math" w:hAnsi="Cambria Math"/>
+                      <w:i/>
+                    </w:rPr>
+                  </m:ctrlPr>
+                </m:accPr>
+                <m:e>
+                  <m:sSub>
+                    <m:sSubPr>
+                      <m:ctrlPr>
+                        <w:rPr>
+                          <w:rFonts w:ascii="Cambria Math" w:hAnsi="Cambria Math"/>
+                          <w:i/>
+                        </w:rPr>
+                      </m:ctrlPr>
+                    </m:sSubPr>
+                    <m:e>
+                      <m:r>
+                        <w:rPr>
+                          <w:rFonts w:ascii="Cambria Math" w:hAnsi="Cambria Math"/>
+                        </w:rPr>
+                        <m:t>I</m:t>
+                      </m:r>
+                    </m:e>
+                    <m:sub>
+                      <m:r>
+                        <w:rPr>
+                          <w:rFonts w:ascii="Cambria Math" w:hAnsi="Cambria Math"/>
+                        </w:rPr>
+                        <m:t>2:*</m:t>
+                      </m:r>
+                    </m:sub>
+                  </m:sSub>
+                </m:e>
+              </m:acc>
+            </m:e>
+          </m:d>
+          <m:r>
+            <w:rPr>
+              <w:rFonts w:ascii="Cambria Math" w:hAnsi="Cambria Math"/>
+            </w:rPr>
+            <m:t>+</m:t>
+          </m:r>
+          <m:sSub>
+            <m:sSubPr>
+              <m:ctrlPr>
+                <w:rPr>
+                  <w:rFonts w:ascii="Cambria Math" w:hAnsi="Cambria Math"/>
+                  <w:i/>
+                </w:rPr>
+              </m:ctrlPr>
+            </m:sSubPr>
+            <m:e>
+              <m:r>
+                <w:rPr>
+                  <w:rFonts w:ascii="Cambria Math" w:hAnsi="Cambria Math"/>
+                </w:rPr>
+                <m:t>p</m:t>
+              </m:r>
+            </m:e>
+            <m:sub>
+              <m:r>
+                <w:rPr>
+                  <w:rFonts w:ascii="Cambria Math" w:hAnsi="Cambria Math"/>
+                </w:rPr>
+                <m:t>2,</m:t>
+              </m:r>
+              <m:r>
+                <w:rPr>
+                  <w:rFonts w:ascii="Cambria Math" w:hAnsi="Cambria Math"/>
+                </w:rPr>
+                <m:t>4</m:t>
+              </m:r>
+            </m:sub>
+          </m:sSub>
+          <m:d>
+            <m:dPr>
+              <m:ctrlPr>
+                <w:rPr>
+                  <w:rFonts w:ascii="Cambria Math" w:hAnsi="Cambria Math"/>
+                  <w:i/>
+                </w:rPr>
+              </m:ctrlPr>
+            </m:dPr>
+            <m:e>
+              <m:sSub>
+                <m:sSubPr>
+                  <m:ctrlPr>
+                    <w:rPr>
+                      <w:rFonts w:ascii="Cambria Math" w:hAnsi="Cambria Math"/>
+                      <w:i/>
+                    </w:rPr>
+                  </m:ctrlPr>
+                </m:sSubPr>
+                <m:e>
+                  <m:r>
+                    <w:rPr>
+                      <w:rFonts w:ascii="Cambria Math" w:hAnsi="Cambria Math"/>
+                    </w:rPr>
+                    <m:t>I</m:t>
+                  </m:r>
+                </m:e>
+                <m:sub>
+                  <m:r>
+                    <w:rPr>
+                      <w:rFonts w:ascii="Cambria Math" w:hAnsi="Cambria Math"/>
+                    </w:rPr>
+                    <m:t>2:</m:t>
+                  </m:r>
+                  <m:r>
+                    <w:rPr>
+                      <w:rFonts w:ascii="Cambria Math" w:hAnsi="Cambria Math"/>
+                    </w:rPr>
+                    <m:t>4</m:t>
                   </m:r>
                 </m:sub>
               </m:sSub>
@@ -1867,6 +2429,360 @@
       </m:oMathPara>
     </w:p>
     <w:p>
+      <w:pPr>
+        <w:ind w:left="1440"/>
+      </w:pPr>
+      <m:oMathPara>
+        <m:oMath>
+          <m:r>
+            <w:rPr>
+              <w:rFonts w:ascii="Cambria Math" w:hAnsi="Cambria Math"/>
+            </w:rPr>
+            <m:t>+</m:t>
+          </m:r>
+          <m:sSub>
+            <m:sSubPr>
+              <m:ctrlPr>
+                <w:rPr>
+                  <w:rFonts w:ascii="Cambria Math" w:hAnsi="Cambria Math"/>
+                  <w:i/>
+                </w:rPr>
+              </m:ctrlPr>
+            </m:sSubPr>
+            <m:e>
+              <m:r>
+                <w:rPr>
+                  <w:rFonts w:ascii="Cambria Math" w:hAnsi="Cambria Math"/>
+                </w:rPr>
+                <m:t>p</m:t>
+              </m:r>
+            </m:e>
+            <m:sub>
+              <m:r>
+                <w:rPr>
+                  <w:rFonts w:ascii="Cambria Math" w:hAnsi="Cambria Math"/>
+                </w:rPr>
+                <m:t>2,2</m:t>
+              </m:r>
+            </m:sub>
+          </m:sSub>
+          <m:d>
+            <m:dPr>
+              <m:ctrlPr>
+                <w:rPr>
+                  <w:rFonts w:ascii="Cambria Math" w:hAnsi="Cambria Math"/>
+                  <w:i/>
+                </w:rPr>
+              </m:ctrlPr>
+            </m:dPr>
+            <m:e>
+              <m:sSub>
+                <m:sSubPr>
+                  <m:ctrlPr>
+                    <w:rPr>
+                      <w:rFonts w:ascii="Cambria Math" w:hAnsi="Cambria Math"/>
+                      <w:i/>
+                    </w:rPr>
+                  </m:ctrlPr>
+                </m:sSubPr>
+                <m:e>
+                  <m:r>
+                    <w:rPr>
+                      <w:rFonts w:ascii="Cambria Math" w:hAnsi="Cambria Math"/>
+                    </w:rPr>
+                    <m:t>I</m:t>
+                  </m:r>
+                </m:e>
+                <m:sub>
+                  <m:r>
+                    <w:rPr>
+                      <w:rFonts w:ascii="Cambria Math" w:hAnsi="Cambria Math"/>
+                    </w:rPr>
+                    <m:t>2:2</m:t>
+                  </m:r>
+                </m:sub>
+              </m:sSub>
+              <m:r>
+                <w:rPr>
+                  <w:rFonts w:ascii="Cambria Math" w:hAnsi="Cambria Math"/>
+                </w:rPr>
+                <m:t>-</m:t>
+              </m:r>
+              <m:acc>
+                <m:accPr>
+                  <m:chr m:val="̅"/>
+                  <m:ctrlPr>
+                    <w:rPr>
+                      <w:rFonts w:ascii="Cambria Math" w:hAnsi="Cambria Math"/>
+                      <w:i/>
+                    </w:rPr>
+                  </m:ctrlPr>
+                </m:accPr>
+                <m:e>
+                  <m:sSub>
+                    <m:sSubPr>
+                      <m:ctrlPr>
+                        <w:rPr>
+                          <w:rFonts w:ascii="Cambria Math" w:hAnsi="Cambria Math"/>
+                          <w:i/>
+                        </w:rPr>
+                      </m:ctrlPr>
+                    </m:sSubPr>
+                    <m:e>
+                      <m:r>
+                        <w:rPr>
+                          <w:rFonts w:ascii="Cambria Math" w:hAnsi="Cambria Math"/>
+                        </w:rPr>
+                        <m:t>I</m:t>
+                      </m:r>
+                    </m:e>
+                    <m:sub>
+                      <m:r>
+                        <w:rPr>
+                          <w:rFonts w:ascii="Cambria Math" w:hAnsi="Cambria Math"/>
+                        </w:rPr>
+                        <m:t>2:*</m:t>
+                      </m:r>
+                    </m:sub>
+                  </m:sSub>
+                </m:e>
+              </m:acc>
+            </m:e>
+          </m:d>
+          <m:r>
+            <w:rPr>
+              <w:rFonts w:ascii="Cambria Math" w:hAnsi="Cambria Math"/>
+            </w:rPr>
+            <m:t>+</m:t>
+          </m:r>
+          <m:sSub>
+            <m:sSubPr>
+              <m:ctrlPr>
+                <w:rPr>
+                  <w:rFonts w:ascii="Cambria Math" w:hAnsi="Cambria Math"/>
+                  <w:i/>
+                </w:rPr>
+              </m:ctrlPr>
+            </m:sSubPr>
+            <m:e>
+              <m:r>
+                <w:rPr>
+                  <w:rFonts w:ascii="Cambria Math" w:hAnsi="Cambria Math"/>
+                </w:rPr>
+                <m:t>p</m:t>
+              </m:r>
+            </m:e>
+            <m:sub>
+              <m:r>
+                <w:rPr>
+                  <w:rFonts w:ascii="Cambria Math" w:hAnsi="Cambria Math"/>
+                </w:rPr>
+                <m:t>2,3</m:t>
+              </m:r>
+            </m:sub>
+          </m:sSub>
+          <m:d>
+            <m:dPr>
+              <m:ctrlPr>
+                <w:rPr>
+                  <w:rFonts w:ascii="Cambria Math" w:hAnsi="Cambria Math"/>
+                  <w:i/>
+                </w:rPr>
+              </m:ctrlPr>
+            </m:dPr>
+            <m:e>
+              <m:sSub>
+                <m:sSubPr>
+                  <m:ctrlPr>
+                    <w:rPr>
+                      <w:rFonts w:ascii="Cambria Math" w:hAnsi="Cambria Math"/>
+                      <w:i/>
+                    </w:rPr>
+                  </m:ctrlPr>
+                </m:sSubPr>
+                <m:e>
+                  <m:r>
+                    <w:rPr>
+                      <w:rFonts w:ascii="Cambria Math" w:hAnsi="Cambria Math"/>
+                    </w:rPr>
+                    <m:t>I</m:t>
+                  </m:r>
+                </m:e>
+                <m:sub>
+                  <m:r>
+                    <w:rPr>
+                      <w:rFonts w:ascii="Cambria Math" w:hAnsi="Cambria Math"/>
+                    </w:rPr>
+                    <m:t>2:3</m:t>
+                  </m:r>
+                </m:sub>
+              </m:sSub>
+              <m:r>
+                <w:rPr>
+                  <w:rFonts w:ascii="Cambria Math" w:hAnsi="Cambria Math"/>
+                </w:rPr>
+                <m:t>-</m:t>
+              </m:r>
+              <m:acc>
+                <m:accPr>
+                  <m:chr m:val="̅"/>
+                  <m:ctrlPr>
+                    <w:rPr>
+                      <w:rFonts w:ascii="Cambria Math" w:hAnsi="Cambria Math"/>
+                      <w:i/>
+                    </w:rPr>
+                  </m:ctrlPr>
+                </m:accPr>
+                <m:e>
+                  <m:sSub>
+                    <m:sSubPr>
+                      <m:ctrlPr>
+                        <w:rPr>
+                          <w:rFonts w:ascii="Cambria Math" w:hAnsi="Cambria Math"/>
+                          <w:i/>
+                        </w:rPr>
+                      </m:ctrlPr>
+                    </m:sSubPr>
+                    <m:e>
+                      <m:r>
+                        <w:rPr>
+                          <w:rFonts w:ascii="Cambria Math" w:hAnsi="Cambria Math"/>
+                        </w:rPr>
+                        <m:t>I</m:t>
+                      </m:r>
+                    </m:e>
+                    <m:sub>
+                      <m:r>
+                        <w:rPr>
+                          <w:rFonts w:ascii="Cambria Math" w:hAnsi="Cambria Math"/>
+                        </w:rPr>
+                        <m:t>2:*</m:t>
+                      </m:r>
+                    </m:sub>
+                  </m:sSub>
+                </m:e>
+              </m:acc>
+            </m:e>
+          </m:d>
+          <m:r>
+            <w:rPr>
+              <w:rFonts w:ascii="Cambria Math" w:hAnsi="Cambria Math"/>
+            </w:rPr>
+            <m:t>+</m:t>
+          </m:r>
+          <m:sSub>
+            <m:sSubPr>
+              <m:ctrlPr>
+                <w:rPr>
+                  <w:rFonts w:ascii="Cambria Math" w:hAnsi="Cambria Math"/>
+                  <w:i/>
+                </w:rPr>
+              </m:ctrlPr>
+            </m:sSubPr>
+            <m:e>
+              <m:r>
+                <w:rPr>
+                  <w:rFonts w:ascii="Cambria Math" w:hAnsi="Cambria Math"/>
+                </w:rPr>
+                <m:t>p</m:t>
+              </m:r>
+            </m:e>
+            <m:sub>
+              <m:r>
+                <w:rPr>
+                  <w:rFonts w:ascii="Cambria Math" w:hAnsi="Cambria Math"/>
+                </w:rPr>
+                <m:t>2,4</m:t>
+              </m:r>
+            </m:sub>
+          </m:sSub>
+          <m:d>
+            <m:dPr>
+              <m:ctrlPr>
+                <w:rPr>
+                  <w:rFonts w:ascii="Cambria Math" w:hAnsi="Cambria Math"/>
+                  <w:i/>
+                </w:rPr>
+              </m:ctrlPr>
+            </m:dPr>
+            <m:e>
+              <m:sSub>
+                <m:sSubPr>
+                  <m:ctrlPr>
+                    <w:rPr>
+                      <w:rFonts w:ascii="Cambria Math" w:hAnsi="Cambria Math"/>
+                      <w:i/>
+                    </w:rPr>
+                  </m:ctrlPr>
+                </m:sSubPr>
+                <m:e>
+                  <m:r>
+                    <w:rPr>
+                      <w:rFonts w:ascii="Cambria Math" w:hAnsi="Cambria Math"/>
+                    </w:rPr>
+                    <m:t>I</m:t>
+                  </m:r>
+                </m:e>
+                <m:sub>
+                  <m:r>
+                    <w:rPr>
+                      <w:rFonts w:ascii="Cambria Math" w:hAnsi="Cambria Math"/>
+                    </w:rPr>
+                    <m:t>2:4</m:t>
+                  </m:r>
+                </m:sub>
+              </m:sSub>
+              <m:r>
+                <w:rPr>
+                  <w:rFonts w:ascii="Cambria Math" w:hAnsi="Cambria Math"/>
+                </w:rPr>
+                <m:t>-</m:t>
+              </m:r>
+              <m:acc>
+                <m:accPr>
+                  <m:chr m:val="̅"/>
+                  <m:ctrlPr>
+                    <w:rPr>
+                      <w:rFonts w:ascii="Cambria Math" w:hAnsi="Cambria Math"/>
+                      <w:i/>
+                    </w:rPr>
+                  </m:ctrlPr>
+                </m:accPr>
+                <m:e>
+                  <m:sSub>
+                    <m:sSubPr>
+                      <m:ctrlPr>
+                        <w:rPr>
+                          <w:rFonts w:ascii="Cambria Math" w:hAnsi="Cambria Math"/>
+                          <w:i/>
+                        </w:rPr>
+                      </m:ctrlPr>
+                    </m:sSubPr>
+                    <m:e>
+                      <m:r>
+                        <w:rPr>
+                          <w:rFonts w:ascii="Cambria Math" w:hAnsi="Cambria Math"/>
+                        </w:rPr>
+                        <m:t>I</m:t>
+                      </m:r>
+                    </m:e>
+                    <m:sub>
+                      <m:r>
+                        <w:rPr>
+                          <w:rFonts w:ascii="Cambria Math" w:hAnsi="Cambria Math"/>
+                        </w:rPr>
+                        <m:t>2:*</m:t>
+                      </m:r>
+                    </m:sub>
+                  </m:sSub>
+                </m:e>
+              </m:acc>
+            </m:e>
+          </m:d>
+        </m:oMath>
+      </m:oMathPara>
+    </w:p>
+    <w:p>
       <w:r>
         <w:t xml:space="preserve">The second and third line reflect the dualized </w:t>
       </w:r>
@@ -1898,7 +2814,13 @@
         <w:t xml:space="preserve"> average. </w:t>
       </w:r>
       <w:r>
-        <w:t>The equality constraints could also be represented in a pair-wise manner, such as:</w:t>
+        <w:t>The equality constraints could also be represented in a pair-wise manner, such as</w:t>
+      </w:r>
+      <w:r>
+        <w:t xml:space="preserve"> (for period 1 decisions)</w:t>
+      </w:r>
+      <w:r>
+        <w:t>:</w:t>
       </w:r>
     </w:p>
     <w:p>
@@ -1937,6 +2859,12 @@
                 </w:rPr>
                 <m:t>1</m:t>
               </m:r>
+              <m:r>
+                <w:rPr>
+                  <w:rFonts w:ascii="Cambria Math" w:hAnsi="Cambria Math"/>
+                </w:rPr>
+                <m:t>,1:2</m:t>
+              </m:r>
             </m:sub>
           </m:sSub>
           <m:d>
@@ -2039,6 +2967,12 @@
                 </w:rPr>
                 <m:t>1</m:t>
               </m:r>
+              <m:r>
+                <w:rPr>
+                  <w:rFonts w:ascii="Cambria Math" w:hAnsi="Cambria Math"/>
+                </w:rPr>
+                <m:t>,1:3</m:t>
+              </m:r>
             </m:sub>
           </m:sSub>
           <m:d>
@@ -2139,7 +3073,7 @@
                 <w:rPr>
                   <w:rFonts w:ascii="Cambria Math" w:hAnsi="Cambria Math"/>
                 </w:rPr>
-                <m:t>1</m:t>
+                <m:t>1,1:4</m:t>
               </m:r>
             </m:sub>
           </m:sSub>
@@ -2175,7 +3109,7 @@
                     <w:rPr>
                       <w:rFonts w:ascii="Cambria Math" w:hAnsi="Cambria Math"/>
                     </w:rPr>
-                    <m:t>1:2</m:t>
+                    <m:t>1:1</m:t>
                   </m:r>
                 </m:sub>
               </m:sSub>
@@ -2207,7 +3141,7 @@
                     <w:rPr>
                       <w:rFonts w:ascii="Cambria Math" w:hAnsi="Cambria Math"/>
                     </w:rPr>
-                    <m:t>1:3</m:t>
+                    <m:t>1:4</m:t>
                   </m:r>
                 </m:sub>
               </m:sSub>
@@ -2217,8 +3151,353 @@
       </m:oMathPara>
     </w:p>
     <w:p>
-      <w:r>
-        <w:t xml:space="preserve">I chose not to do this because it increases the data that has to be passed into each </w:t>
+      <w:pPr>
+        <w:ind w:left="1440"/>
+      </w:pPr>
+      <m:oMathPara>
+        <m:oMath>
+          <m:r>
+            <w:rPr>
+              <w:rFonts w:ascii="Cambria Math" w:hAnsi="Cambria Math"/>
+            </w:rPr>
+            <m:t>+</m:t>
+          </m:r>
+          <m:sSub>
+            <m:sSubPr>
+              <m:ctrlPr>
+                <w:rPr>
+                  <w:rFonts w:ascii="Cambria Math" w:hAnsi="Cambria Math"/>
+                  <w:i/>
+                </w:rPr>
+              </m:ctrlPr>
+            </m:sSubPr>
+            <m:e>
+              <m:r>
+                <w:rPr>
+                  <w:rFonts w:ascii="Cambria Math" w:hAnsi="Cambria Math"/>
+                </w:rPr>
+                <m:t>p</m:t>
+              </m:r>
+            </m:e>
+            <m:sub>
+              <m:r>
+                <w:rPr>
+                  <w:rFonts w:ascii="Cambria Math" w:hAnsi="Cambria Math"/>
+                </w:rPr>
+                <m:t>1</m:t>
+              </m:r>
+              <m:r>
+                <w:rPr>
+                  <w:rFonts w:ascii="Cambria Math" w:hAnsi="Cambria Math"/>
+                </w:rPr>
+                <m:t>,2:3</m:t>
+              </m:r>
+            </m:sub>
+          </m:sSub>
+          <m:d>
+            <m:dPr>
+              <m:ctrlPr>
+                <w:rPr>
+                  <w:rFonts w:ascii="Cambria Math" w:hAnsi="Cambria Math"/>
+                  <w:i/>
+                </w:rPr>
+              </m:ctrlPr>
+            </m:dPr>
+            <m:e>
+              <m:sSub>
+                <m:sSubPr>
+                  <m:ctrlPr>
+                    <w:rPr>
+                      <w:rFonts w:ascii="Cambria Math" w:hAnsi="Cambria Math"/>
+                      <w:i/>
+                    </w:rPr>
+                  </m:ctrlPr>
+                </m:sSubPr>
+                <m:e>
+                  <m:r>
+                    <w:rPr>
+                      <w:rFonts w:ascii="Cambria Math" w:hAnsi="Cambria Math"/>
+                    </w:rPr>
+                    <m:t>I</m:t>
+                  </m:r>
+                </m:e>
+                <m:sub>
+                  <m:r>
+                    <w:rPr>
+                      <w:rFonts w:ascii="Cambria Math" w:hAnsi="Cambria Math"/>
+                    </w:rPr>
+                    <m:t>1:2</m:t>
+                  </m:r>
+                </m:sub>
+              </m:sSub>
+              <m:r>
+                <w:rPr>
+                  <w:rFonts w:ascii="Cambria Math" w:hAnsi="Cambria Math"/>
+                </w:rPr>
+                <m:t>-</m:t>
+              </m:r>
+              <m:sSub>
+                <m:sSubPr>
+                  <m:ctrlPr>
+                    <w:rPr>
+                      <w:rFonts w:ascii="Cambria Math" w:hAnsi="Cambria Math"/>
+                      <w:i/>
+                    </w:rPr>
+                  </m:ctrlPr>
+                </m:sSubPr>
+                <m:e>
+                  <m:r>
+                    <w:rPr>
+                      <w:rFonts w:ascii="Cambria Math" w:hAnsi="Cambria Math"/>
+                    </w:rPr>
+                    <m:t>I</m:t>
+                  </m:r>
+                </m:e>
+                <m:sub>
+                  <m:r>
+                    <w:rPr>
+                      <w:rFonts w:ascii="Cambria Math" w:hAnsi="Cambria Math"/>
+                    </w:rPr>
+                    <m:t>1:3</m:t>
+                  </m:r>
+                </m:sub>
+              </m:sSub>
+            </m:e>
+          </m:d>
+          <m:r>
+            <w:rPr>
+              <w:rFonts w:ascii="Cambria Math" w:hAnsi="Cambria Math"/>
+            </w:rPr>
+            <m:t>+</m:t>
+          </m:r>
+          <m:sSub>
+            <m:sSubPr>
+              <m:ctrlPr>
+                <w:rPr>
+                  <w:rFonts w:ascii="Cambria Math" w:hAnsi="Cambria Math"/>
+                  <w:i/>
+                </w:rPr>
+              </m:ctrlPr>
+            </m:sSubPr>
+            <m:e>
+              <m:r>
+                <w:rPr>
+                  <w:rFonts w:ascii="Cambria Math" w:hAnsi="Cambria Math"/>
+                </w:rPr>
+                <m:t>p</m:t>
+              </m:r>
+            </m:e>
+            <m:sub>
+              <m:r>
+                <w:rPr>
+                  <w:rFonts w:ascii="Cambria Math" w:hAnsi="Cambria Math"/>
+                </w:rPr>
+                <m:t>1,2:4</m:t>
+              </m:r>
+            </m:sub>
+          </m:sSub>
+          <m:d>
+            <m:dPr>
+              <m:ctrlPr>
+                <w:rPr>
+                  <w:rFonts w:ascii="Cambria Math" w:hAnsi="Cambria Math"/>
+                  <w:i/>
+                </w:rPr>
+              </m:ctrlPr>
+            </m:dPr>
+            <m:e>
+              <m:sSub>
+                <m:sSubPr>
+                  <m:ctrlPr>
+                    <w:rPr>
+                      <w:rFonts w:ascii="Cambria Math" w:hAnsi="Cambria Math"/>
+                      <w:i/>
+                    </w:rPr>
+                  </m:ctrlPr>
+                </m:sSubPr>
+                <m:e>
+                  <m:r>
+                    <w:rPr>
+                      <w:rFonts w:ascii="Cambria Math" w:hAnsi="Cambria Math"/>
+                    </w:rPr>
+                    <m:t>I</m:t>
+                  </m:r>
+                </m:e>
+                <m:sub>
+                  <m:r>
+                    <w:rPr>
+                      <w:rFonts w:ascii="Cambria Math" w:hAnsi="Cambria Math"/>
+                    </w:rPr>
+                    <m:t>1:2</m:t>
+                  </m:r>
+                </m:sub>
+              </m:sSub>
+              <m:r>
+                <w:rPr>
+                  <w:rFonts w:ascii="Cambria Math" w:hAnsi="Cambria Math"/>
+                </w:rPr>
+                <m:t>-</m:t>
+              </m:r>
+              <m:sSub>
+                <m:sSubPr>
+                  <m:ctrlPr>
+                    <w:rPr>
+                      <w:rFonts w:ascii="Cambria Math" w:hAnsi="Cambria Math"/>
+                      <w:i/>
+                    </w:rPr>
+                  </m:ctrlPr>
+                </m:sSubPr>
+                <m:e>
+                  <m:r>
+                    <w:rPr>
+                      <w:rFonts w:ascii="Cambria Math" w:hAnsi="Cambria Math"/>
+                    </w:rPr>
+                    <m:t>I</m:t>
+                  </m:r>
+                </m:e>
+                <m:sub>
+                  <m:r>
+                    <w:rPr>
+                      <w:rFonts w:ascii="Cambria Math" w:hAnsi="Cambria Math"/>
+                    </w:rPr>
+                    <m:t>1:4</m:t>
+                  </m:r>
+                </m:sub>
+              </m:sSub>
+            </m:e>
+          </m:d>
+        </m:oMath>
+      </m:oMathPara>
+    </w:p>
+    <w:p>
+      <w:pPr>
+        <w:ind w:left="1440"/>
+      </w:pPr>
+      <m:oMathPara>
+        <m:oMath>
+          <m:r>
+            <w:rPr>
+              <w:rFonts w:ascii="Cambria Math" w:hAnsi="Cambria Math"/>
+            </w:rPr>
+            <m:t>+</m:t>
+          </m:r>
+          <m:sSub>
+            <m:sSubPr>
+              <m:ctrlPr>
+                <w:rPr>
+                  <w:rFonts w:ascii="Cambria Math" w:hAnsi="Cambria Math"/>
+                  <w:i/>
+                </w:rPr>
+              </m:ctrlPr>
+            </m:sSubPr>
+            <m:e>
+              <m:r>
+                <w:rPr>
+                  <w:rFonts w:ascii="Cambria Math" w:hAnsi="Cambria Math"/>
+                </w:rPr>
+                <m:t>p</m:t>
+              </m:r>
+            </m:e>
+            <m:sub>
+              <m:r>
+                <w:rPr>
+                  <w:rFonts w:ascii="Cambria Math" w:hAnsi="Cambria Math"/>
+                </w:rPr>
+                <m:t>1,3:4</m:t>
+              </m:r>
+            </m:sub>
+          </m:sSub>
+          <m:d>
+            <m:dPr>
+              <m:ctrlPr>
+                <w:rPr>
+                  <w:rFonts w:ascii="Cambria Math" w:hAnsi="Cambria Math"/>
+                  <w:i/>
+                </w:rPr>
+              </m:ctrlPr>
+            </m:dPr>
+            <m:e>
+              <m:sSub>
+                <m:sSubPr>
+                  <m:ctrlPr>
+                    <w:rPr>
+                      <w:rFonts w:ascii="Cambria Math" w:hAnsi="Cambria Math"/>
+                      <w:i/>
+                    </w:rPr>
+                  </m:ctrlPr>
+                </m:sSubPr>
+                <m:e>
+                  <m:r>
+                    <w:rPr>
+                      <w:rFonts w:ascii="Cambria Math" w:hAnsi="Cambria Math"/>
+                    </w:rPr>
+                    <m:t>I</m:t>
+                  </m:r>
+                </m:e>
+                <m:sub>
+                  <m:r>
+                    <w:rPr>
+                      <w:rFonts w:ascii="Cambria Math" w:hAnsi="Cambria Math"/>
+                    </w:rPr>
+                    <m:t>1:3</m:t>
+                  </m:r>
+                </m:sub>
+              </m:sSub>
+              <m:r>
+                <w:rPr>
+                  <w:rFonts w:ascii="Cambria Math" w:hAnsi="Cambria Math"/>
+                </w:rPr>
+                <m:t>-</m:t>
+              </m:r>
+              <m:sSub>
+                <m:sSubPr>
+                  <m:ctrlPr>
+                    <w:rPr>
+                      <w:rFonts w:ascii="Cambria Math" w:hAnsi="Cambria Math"/>
+                      <w:i/>
+                    </w:rPr>
+                  </m:ctrlPr>
+                </m:sSubPr>
+                <m:e>
+                  <m:r>
+                    <w:rPr>
+                      <w:rFonts w:ascii="Cambria Math" w:hAnsi="Cambria Math"/>
+                    </w:rPr>
+                    <m:t>I</m:t>
+                  </m:r>
+                </m:e>
+                <m:sub>
+                  <m:r>
+                    <w:rPr>
+                      <w:rFonts w:ascii="Cambria Math" w:hAnsi="Cambria Math"/>
+                    </w:rPr>
+                    <m:t>1:4</m:t>
+                  </m:r>
+                </m:sub>
+              </m:sSub>
+            </m:e>
+          </m:d>
+        </m:oMath>
+      </m:oMathPara>
+    </w:p>
+    <w:p>
+      <w:r>
+        <w:t xml:space="preserve">I chose not to do this because it increases the </w:t>
+      </w:r>
+      <w:r>
+        <w:t xml:space="preserve">number of constraints and variables </w:t>
+      </w:r>
+      <w:r>
+        <w:t xml:space="preserve">that </w:t>
+      </w:r>
+      <w:r>
+        <w:t>have</w:t>
+      </w:r>
+      <w:r>
+        <w:t xml:space="preserve"> to</w:t>
+      </w:r>
+      <w:r>
+        <w:t xml:space="preserve"> be tracked and passed into each </w:t>
       </w:r>
       <w:proofErr w:type="spellStart"/>
       <w:r>
@@ -2241,10 +3520,10 @@
           <w:noProof/>
         </w:rPr>
         <w:drawing>
-          <wp:inline distT="0" distB="0" distL="0" distR="0" wp14:anchorId="0133C0AF" wp14:editId="3973A39C">
-            <wp:extent cx="5486400" cy="2719987"/>
-            <wp:effectExtent l="0" t="0" r="0" b="0"/>
-            <wp:docPr id="7" name="Picture 6"/>
+          <wp:inline distT="0" distB="0" distL="0" distR="0" wp14:anchorId="2FF66AE4" wp14:editId="78779407">
+            <wp:extent cx="5486400" cy="2408945"/>
+            <wp:effectExtent l="0" t="0" r="0" b="4445"/>
+            <wp:docPr id="4" name="Picture 2"/>
             <wp:cNvGraphicFramePr>
               <a:graphicFrameLocks xmlns:a="http://schemas.openxmlformats.org/drawingml/2006/main" noChangeAspect="1"/>
             </wp:cNvGraphicFramePr>
@@ -2252,7 +3531,7 @@
               <a:graphicData uri="http://schemas.openxmlformats.org/drawingml/2006/picture">
                 <pic:pic xmlns:pic="http://schemas.openxmlformats.org/drawingml/2006/picture">
                   <pic:nvPicPr>
-                    <pic:cNvPr id="0" name="Picture 6"/>
+                    <pic:cNvPr id="0" name="Picture 2"/>
                     <pic:cNvPicPr>
                       <a:picLocks noChangeAspect="1" noChangeArrowheads="1"/>
                     </pic:cNvPicPr>
@@ -2273,7 +3552,7 @@
                   <pic:spPr bwMode="auto">
                     <a:xfrm>
                       <a:off x="0" y="0"/>
-                      <a:ext cx="5486400" cy="2719987"/>
+                      <a:ext cx="5486400" cy="2408945"/>
                     </a:xfrm>
                     <a:prstGeom prst="rect">
                       <a:avLst/>
@@ -2445,13 +3724,7 @@
               <w:rPr>
                 <w:rFonts w:ascii="Cambria Math" w:hAnsi="Cambria Math"/>
               </w:rPr>
-              <m:t>1</m:t>
-            </m:r>
-            <m:r>
-              <w:rPr>
-                <w:rFonts w:ascii="Cambria Math" w:hAnsi="Cambria Math"/>
-              </w:rPr>
-              <m:t>,1</m:t>
+              <m:t>1,1</m:t>
             </m:r>
           </m:sub>
         </m:sSub>
@@ -2696,13 +3969,7 @@
                 <w:rPr>
                   <w:rFonts w:ascii="Cambria Math" w:hAnsi="Cambria Math"/>
                 </w:rPr>
-                <m:t>1</m:t>
-              </m:r>
-              <m:r>
-                <w:rPr>
-                  <w:rFonts w:ascii="Cambria Math" w:hAnsi="Cambria Math"/>
-                </w:rPr>
-                <m:t>,2</m:t>
+                <m:t>1,2</m:t>
               </m:r>
             </m:sub>
           </m:sSub>
@@ -2817,13 +4084,7 @@
                 <w:rPr>
                   <w:rFonts w:ascii="Cambria Math" w:hAnsi="Cambria Math"/>
                 </w:rPr>
-                <m:t>2</m:t>
-              </m:r>
-              <m:r>
-                <w:rPr>
-                  <w:rFonts w:ascii="Cambria Math" w:hAnsi="Cambria Math"/>
-                </w:rPr>
-                <m:t>,2</m:t>
+                <m:t>2,2</m:t>
               </m:r>
             </m:sub>
           </m:sSub>
@@ -3063,13 +4324,7 @@
                 <w:rPr>
                   <w:rFonts w:ascii="Cambria Math" w:hAnsi="Cambria Math"/>
                 </w:rPr>
-                <m:t>1</m:t>
-              </m:r>
-              <m:r>
-                <w:rPr>
-                  <w:rFonts w:ascii="Cambria Math" w:hAnsi="Cambria Math"/>
-                </w:rPr>
-                <m:t>,3</m:t>
+                <m:t>1,3</m:t>
               </m:r>
             </m:sub>
           </m:sSub>
@@ -3184,13 +4439,7 @@
                 <w:rPr>
                   <w:rFonts w:ascii="Cambria Math" w:hAnsi="Cambria Math"/>
                 </w:rPr>
-                <m:t>2</m:t>
-              </m:r>
-              <m:r>
-                <w:rPr>
-                  <w:rFonts w:ascii="Cambria Math" w:hAnsi="Cambria Math"/>
-                </w:rPr>
-                <m:t>,3</m:t>
+                <m:t>2,3</m:t>
               </m:r>
             </m:sub>
           </m:sSub>
@@ -3277,6 +4526,591 @@
               </m:acc>
             </m:e>
           </m:d>
+          <m:r>
+            <w:rPr>
+              <w:rFonts w:ascii="Cambria Math" w:hAnsi="Cambria Math"/>
+            </w:rPr>
+            <m:t>+</m:t>
+          </m:r>
+          <m:sSub>
+            <m:sSubPr>
+              <m:ctrlPr>
+                <w:rPr>
+                  <w:rFonts w:ascii="Cambria Math" w:hAnsi="Cambria Math"/>
+                  <w:i/>
+                </w:rPr>
+              </m:ctrlPr>
+            </m:sSubPr>
+            <m:e>
+              <m:r>
+                <w:rPr>
+                  <w:rFonts w:ascii="Cambria Math" w:hAnsi="Cambria Math"/>
+                </w:rPr>
+                <m:t>p</m:t>
+              </m:r>
+            </m:e>
+            <m:sub>
+              <m:r>
+                <w:rPr>
+                  <w:rFonts w:ascii="Cambria Math" w:hAnsi="Cambria Math"/>
+                </w:rPr>
+                <m:t>3,3</m:t>
+              </m:r>
+            </m:sub>
+          </m:sSub>
+          <m:d>
+            <m:dPr>
+              <m:ctrlPr>
+                <w:rPr>
+                  <w:rFonts w:ascii="Cambria Math" w:hAnsi="Cambria Math"/>
+                  <w:i/>
+                </w:rPr>
+              </m:ctrlPr>
+            </m:dPr>
+            <m:e>
+              <m:sSub>
+                <m:sSubPr>
+                  <m:ctrlPr>
+                    <w:rPr>
+                      <w:rFonts w:ascii="Cambria Math" w:hAnsi="Cambria Math"/>
+                      <w:i/>
+                    </w:rPr>
+                  </m:ctrlPr>
+                </m:sSubPr>
+                <m:e>
+                  <m:r>
+                    <w:rPr>
+                      <w:rFonts w:ascii="Cambria Math" w:hAnsi="Cambria Math"/>
+                    </w:rPr>
+                    <m:t>I</m:t>
+                  </m:r>
+                </m:e>
+                <m:sub>
+                  <m:r>
+                    <w:rPr>
+                      <w:rFonts w:ascii="Cambria Math" w:hAnsi="Cambria Math"/>
+                    </w:rPr>
+                    <m:t>3:3</m:t>
+                  </m:r>
+                </m:sub>
+              </m:sSub>
+              <m:r>
+                <w:rPr>
+                  <w:rFonts w:ascii="Cambria Math" w:hAnsi="Cambria Math"/>
+                </w:rPr>
+                <m:t>-</m:t>
+              </m:r>
+              <m:acc>
+                <m:accPr>
+                  <m:chr m:val="̅"/>
+                  <m:ctrlPr>
+                    <w:rPr>
+                      <w:rFonts w:ascii="Cambria Math" w:hAnsi="Cambria Math"/>
+                      <w:i/>
+                    </w:rPr>
+                  </m:ctrlPr>
+                </m:accPr>
+                <m:e>
+                  <m:sSub>
+                    <m:sSubPr>
+                      <m:ctrlPr>
+                        <w:rPr>
+                          <w:rFonts w:ascii="Cambria Math" w:hAnsi="Cambria Math"/>
+                          <w:i/>
+                        </w:rPr>
+                      </m:ctrlPr>
+                    </m:sSubPr>
+                    <m:e>
+                      <m:r>
+                        <w:rPr>
+                          <w:rFonts w:ascii="Cambria Math" w:hAnsi="Cambria Math"/>
+                        </w:rPr>
+                        <m:t>I</m:t>
+                      </m:r>
+                    </m:e>
+                    <m:sub>
+                      <m:r>
+                        <w:rPr>
+                          <w:rFonts w:ascii="Cambria Math" w:hAnsi="Cambria Math"/>
+                        </w:rPr>
+                        <m:t>3:*</m:t>
+                      </m:r>
+                    </m:sub>
+                  </m:sSub>
+                </m:e>
+              </m:acc>
+            </m:e>
+          </m:d>
+        </m:oMath>
+      </m:oMathPara>
+    </w:p>
+    <w:p>
+      <w:pPr>
+        <w:ind w:left="900"/>
+      </w:pPr>
+      <m:oMathPara>
+        <m:oMath>
+          <m:r>
+            <w:rPr>
+              <w:rFonts w:ascii="Cambria Math" w:hAnsi="Cambria Math"/>
+            </w:rPr>
+            <m:t>+</m:t>
+          </m:r>
+          <m:sSub>
+            <m:sSubPr>
+              <m:ctrlPr>
+                <w:rPr>
+                  <w:rFonts w:ascii="Cambria Math" w:hAnsi="Cambria Math"/>
+                  <w:i/>
+                </w:rPr>
+              </m:ctrlPr>
+            </m:sSubPr>
+            <m:e>
+              <m:r>
+                <w:rPr>
+                  <w:rFonts w:ascii="Cambria Math" w:hAnsi="Cambria Math"/>
+                </w:rPr>
+                <m:t>c</m:t>
+              </m:r>
+            </m:e>
+            <m:sub>
+              <m:r>
+                <w:rPr>
+                  <w:rFonts w:ascii="Cambria Math" w:hAnsi="Cambria Math"/>
+                </w:rPr>
+                <m:t>4</m:t>
+              </m:r>
+            </m:sub>
+          </m:sSub>
+          <m:sSub>
+            <m:sSubPr>
+              <m:ctrlPr>
+                <w:rPr>
+                  <w:rFonts w:ascii="Cambria Math" w:hAnsi="Cambria Math"/>
+                  <w:i/>
+                </w:rPr>
+              </m:ctrlPr>
+            </m:sSubPr>
+            <m:e>
+              <m:r>
+                <w:rPr>
+                  <w:rFonts w:ascii="Cambria Math" w:hAnsi="Cambria Math"/>
+                </w:rPr>
+                <m:t>I</m:t>
+              </m:r>
+            </m:e>
+            <m:sub>
+              <m:r>
+                <w:rPr>
+                  <w:rFonts w:ascii="Cambria Math" w:hAnsi="Cambria Math"/>
+                </w:rPr>
+                <m:t>4</m:t>
+              </m:r>
+            </m:sub>
+          </m:sSub>
+          <m:r>
+            <w:rPr>
+              <w:rFonts w:ascii="Cambria Math" w:hAnsi="Cambria Math"/>
+            </w:rPr>
+            <m:t>+</m:t>
+          </m:r>
+          <m:sSub>
+            <m:sSubPr>
+              <m:ctrlPr>
+                <w:rPr>
+                  <w:rFonts w:ascii="Cambria Math" w:hAnsi="Cambria Math"/>
+                  <w:i/>
+                </w:rPr>
+              </m:ctrlPr>
+            </m:sSubPr>
+            <m:e>
+              <m:r>
+                <w:rPr>
+                  <w:rFonts w:ascii="Cambria Math" w:hAnsi="Cambria Math"/>
+                </w:rPr>
+                <m:t>c</m:t>
+              </m:r>
+            </m:e>
+            <m:sub>
+              <m:r>
+                <w:rPr>
+                  <w:rFonts w:ascii="Cambria Math" w:hAnsi="Cambria Math"/>
+                </w:rPr>
+                <m:t>4d</m:t>
+              </m:r>
+            </m:sub>
+          </m:sSub>
+          <m:sSub>
+            <m:sSubPr>
+              <m:ctrlPr>
+                <w:rPr>
+                  <w:rFonts w:ascii="Cambria Math" w:hAnsi="Cambria Math"/>
+                  <w:i/>
+                </w:rPr>
+              </m:ctrlPr>
+            </m:sSubPr>
+            <m:e>
+              <m:r>
+                <w:rPr>
+                  <w:rFonts w:ascii="Cambria Math" w:hAnsi="Cambria Math"/>
+                </w:rPr>
+                <m:t>D</m:t>
+              </m:r>
+            </m:e>
+            <m:sub>
+              <m:r>
+                <w:rPr>
+                  <w:rFonts w:ascii="Cambria Math" w:hAnsi="Cambria Math"/>
+                </w:rPr>
+                <m:t>4</m:t>
+              </m:r>
+            </m:sub>
+          </m:sSub>
+          <m:r>
+            <w:rPr>
+              <w:rFonts w:ascii="Cambria Math" w:hAnsi="Cambria Math"/>
+            </w:rPr>
+            <m:t>+</m:t>
+          </m:r>
+          <m:sSub>
+            <m:sSubPr>
+              <m:ctrlPr>
+                <w:rPr>
+                  <w:rFonts w:ascii="Cambria Math" w:hAnsi="Cambria Math"/>
+                  <w:i/>
+                </w:rPr>
+              </m:ctrlPr>
+            </m:sSubPr>
+            <m:e>
+              <m:r>
+                <w:rPr>
+                  <w:rFonts w:ascii="Cambria Math" w:hAnsi="Cambria Math"/>
+                </w:rPr>
+                <m:t>p</m:t>
+              </m:r>
+            </m:e>
+            <m:sub>
+              <m:r>
+                <w:rPr>
+                  <w:rFonts w:ascii="Cambria Math" w:hAnsi="Cambria Math"/>
+                </w:rPr>
+                <m:t>1,4</m:t>
+              </m:r>
+            </m:sub>
+          </m:sSub>
+          <m:d>
+            <m:dPr>
+              <m:ctrlPr>
+                <w:rPr>
+                  <w:rFonts w:ascii="Cambria Math" w:hAnsi="Cambria Math"/>
+                  <w:i/>
+                </w:rPr>
+              </m:ctrlPr>
+            </m:dPr>
+            <m:e>
+              <m:sSub>
+                <m:sSubPr>
+                  <m:ctrlPr>
+                    <w:rPr>
+                      <w:rFonts w:ascii="Cambria Math" w:hAnsi="Cambria Math"/>
+                      <w:i/>
+                    </w:rPr>
+                  </m:ctrlPr>
+                </m:sSubPr>
+                <m:e>
+                  <m:r>
+                    <w:rPr>
+                      <w:rFonts w:ascii="Cambria Math" w:hAnsi="Cambria Math"/>
+                    </w:rPr>
+                    <m:t>I</m:t>
+                  </m:r>
+                </m:e>
+                <m:sub>
+                  <m:r>
+                    <w:rPr>
+                      <w:rFonts w:ascii="Cambria Math" w:hAnsi="Cambria Math"/>
+                    </w:rPr>
+                    <m:t>1:4</m:t>
+                  </m:r>
+                </m:sub>
+              </m:sSub>
+              <m:r>
+                <w:rPr>
+                  <w:rFonts w:ascii="Cambria Math" w:hAnsi="Cambria Math"/>
+                </w:rPr>
+                <m:t>-</m:t>
+              </m:r>
+              <m:acc>
+                <m:accPr>
+                  <m:chr m:val="̅"/>
+                  <m:ctrlPr>
+                    <w:rPr>
+                      <w:rFonts w:ascii="Cambria Math" w:hAnsi="Cambria Math"/>
+                      <w:i/>
+                    </w:rPr>
+                  </m:ctrlPr>
+                </m:accPr>
+                <m:e>
+                  <m:sSub>
+                    <m:sSubPr>
+                      <m:ctrlPr>
+                        <w:rPr>
+                          <w:rFonts w:ascii="Cambria Math" w:hAnsi="Cambria Math"/>
+                          <w:i/>
+                        </w:rPr>
+                      </m:ctrlPr>
+                    </m:sSubPr>
+                    <m:e>
+                      <m:r>
+                        <w:rPr>
+                          <w:rFonts w:ascii="Cambria Math" w:hAnsi="Cambria Math"/>
+                        </w:rPr>
+                        <m:t>I</m:t>
+                      </m:r>
+                    </m:e>
+                    <m:sub>
+                      <m:r>
+                        <w:rPr>
+                          <w:rFonts w:ascii="Cambria Math" w:hAnsi="Cambria Math"/>
+                        </w:rPr>
+                        <m:t>1:*</m:t>
+                      </m:r>
+                    </m:sub>
+                  </m:sSub>
+                </m:e>
+              </m:acc>
+            </m:e>
+          </m:d>
+          <m:r>
+            <w:rPr>
+              <w:rFonts w:ascii="Cambria Math" w:hAnsi="Cambria Math"/>
+            </w:rPr>
+            <m:t>+</m:t>
+          </m:r>
+          <m:sSub>
+            <m:sSubPr>
+              <m:ctrlPr>
+                <w:rPr>
+                  <w:rFonts w:ascii="Cambria Math" w:hAnsi="Cambria Math"/>
+                  <w:i/>
+                </w:rPr>
+              </m:ctrlPr>
+            </m:sSubPr>
+            <m:e>
+              <m:r>
+                <w:rPr>
+                  <w:rFonts w:ascii="Cambria Math" w:hAnsi="Cambria Math"/>
+                </w:rPr>
+                <m:t>p</m:t>
+              </m:r>
+            </m:e>
+            <m:sub>
+              <m:r>
+                <w:rPr>
+                  <w:rFonts w:ascii="Cambria Math" w:hAnsi="Cambria Math"/>
+                </w:rPr>
+                <m:t>2,4</m:t>
+              </m:r>
+            </m:sub>
+          </m:sSub>
+          <m:d>
+            <m:dPr>
+              <m:ctrlPr>
+                <w:rPr>
+                  <w:rFonts w:ascii="Cambria Math" w:hAnsi="Cambria Math"/>
+                  <w:i/>
+                </w:rPr>
+              </m:ctrlPr>
+            </m:dPr>
+            <m:e>
+              <m:sSub>
+                <m:sSubPr>
+                  <m:ctrlPr>
+                    <w:rPr>
+                      <w:rFonts w:ascii="Cambria Math" w:hAnsi="Cambria Math"/>
+                      <w:i/>
+                    </w:rPr>
+                  </m:ctrlPr>
+                </m:sSubPr>
+                <m:e>
+                  <m:r>
+                    <w:rPr>
+                      <w:rFonts w:ascii="Cambria Math" w:hAnsi="Cambria Math"/>
+                    </w:rPr>
+                    <m:t>I</m:t>
+                  </m:r>
+                </m:e>
+                <m:sub>
+                  <m:r>
+                    <w:rPr>
+                      <w:rFonts w:ascii="Cambria Math" w:hAnsi="Cambria Math"/>
+                    </w:rPr>
+                    <m:t>2:4</m:t>
+                  </m:r>
+                </m:sub>
+              </m:sSub>
+              <m:r>
+                <w:rPr>
+                  <w:rFonts w:ascii="Cambria Math" w:hAnsi="Cambria Math"/>
+                </w:rPr>
+                <m:t>-</m:t>
+              </m:r>
+              <m:acc>
+                <m:accPr>
+                  <m:chr m:val="̅"/>
+                  <m:ctrlPr>
+                    <w:rPr>
+                      <w:rFonts w:ascii="Cambria Math" w:hAnsi="Cambria Math"/>
+                      <w:i/>
+                    </w:rPr>
+                  </m:ctrlPr>
+                </m:accPr>
+                <m:e>
+                  <m:sSub>
+                    <m:sSubPr>
+                      <m:ctrlPr>
+                        <w:rPr>
+                          <w:rFonts w:ascii="Cambria Math" w:hAnsi="Cambria Math"/>
+                          <w:i/>
+                        </w:rPr>
+                      </m:ctrlPr>
+                    </m:sSubPr>
+                    <m:e>
+                      <m:r>
+                        <w:rPr>
+                          <w:rFonts w:ascii="Cambria Math" w:hAnsi="Cambria Math"/>
+                        </w:rPr>
+                        <m:t>I</m:t>
+                      </m:r>
+                    </m:e>
+                    <m:sub>
+                      <m:r>
+                        <w:rPr>
+                          <w:rFonts w:ascii="Cambria Math" w:hAnsi="Cambria Math"/>
+                        </w:rPr>
+                        <m:t>2:*</m:t>
+                      </m:r>
+                    </m:sub>
+                  </m:sSub>
+                </m:e>
+              </m:acc>
+            </m:e>
+          </m:d>
+          <m:r>
+            <w:rPr>
+              <w:rFonts w:ascii="Cambria Math" w:hAnsi="Cambria Math"/>
+            </w:rPr>
+            <m:t>+</m:t>
+          </m:r>
+          <m:sSub>
+            <m:sSubPr>
+              <m:ctrlPr>
+                <w:rPr>
+                  <w:rFonts w:ascii="Cambria Math" w:hAnsi="Cambria Math"/>
+                  <w:i/>
+                </w:rPr>
+              </m:ctrlPr>
+            </m:sSubPr>
+            <m:e>
+              <m:r>
+                <w:rPr>
+                  <w:rFonts w:ascii="Cambria Math" w:hAnsi="Cambria Math"/>
+                </w:rPr>
+                <m:t>p</m:t>
+              </m:r>
+            </m:e>
+            <m:sub>
+              <m:r>
+                <w:rPr>
+                  <w:rFonts w:ascii="Cambria Math" w:hAnsi="Cambria Math"/>
+                </w:rPr>
+                <m:t>3,4</m:t>
+              </m:r>
+            </m:sub>
+          </m:sSub>
+          <m:d>
+            <m:dPr>
+              <m:ctrlPr>
+                <w:rPr>
+                  <w:rFonts w:ascii="Cambria Math" w:hAnsi="Cambria Math"/>
+                  <w:i/>
+                </w:rPr>
+              </m:ctrlPr>
+            </m:dPr>
+            <m:e>
+              <m:sSub>
+                <m:sSubPr>
+                  <m:ctrlPr>
+                    <w:rPr>
+                      <w:rFonts w:ascii="Cambria Math" w:hAnsi="Cambria Math"/>
+                      <w:i/>
+                    </w:rPr>
+                  </m:ctrlPr>
+                </m:sSubPr>
+                <m:e>
+                  <m:r>
+                    <w:rPr>
+                      <w:rFonts w:ascii="Cambria Math" w:hAnsi="Cambria Math"/>
+                    </w:rPr>
+                    <m:t>I</m:t>
+                  </m:r>
+                </m:e>
+                <m:sub>
+                  <m:r>
+                    <w:rPr>
+                      <w:rFonts w:ascii="Cambria Math" w:hAnsi="Cambria Math"/>
+                    </w:rPr>
+                    <m:t>3:4</m:t>
+                  </m:r>
+                </m:sub>
+              </m:sSub>
+              <m:r>
+                <w:rPr>
+                  <w:rFonts w:ascii="Cambria Math" w:hAnsi="Cambria Math"/>
+                </w:rPr>
+                <m:t>-</m:t>
+              </m:r>
+              <m:acc>
+                <m:accPr>
+                  <m:chr m:val="̅"/>
+                  <m:ctrlPr>
+                    <w:rPr>
+                      <w:rFonts w:ascii="Cambria Math" w:hAnsi="Cambria Math"/>
+                      <w:i/>
+                    </w:rPr>
+                  </m:ctrlPr>
+                </m:accPr>
+                <m:e>
+                  <m:sSub>
+                    <m:sSubPr>
+                      <m:ctrlPr>
+                        <w:rPr>
+                          <w:rFonts w:ascii="Cambria Math" w:hAnsi="Cambria Math"/>
+                          <w:i/>
+                        </w:rPr>
+                      </m:ctrlPr>
+                    </m:sSubPr>
+                    <m:e>
+                      <m:r>
+                        <w:rPr>
+                          <w:rFonts w:ascii="Cambria Math" w:hAnsi="Cambria Math"/>
+                        </w:rPr>
+                        <m:t>I</m:t>
+                      </m:r>
+                    </m:e>
+                    <m:sub>
+                      <m:r>
+                        <w:rPr>
+                          <w:rFonts w:ascii="Cambria Math" w:hAnsi="Cambria Math"/>
+                        </w:rPr>
+                        <m:t>3:*</m:t>
+                      </m:r>
+                    </m:sub>
+                  </m:sSub>
+                </m:e>
+              </m:acc>
+            </m:e>
+          </m:d>
         </m:oMath>
       </m:oMathPara>
     </w:p>
@@ -3330,13 +5164,7 @@
               <w:rPr>
                 <w:rFonts w:ascii="Cambria Math" w:hAnsi="Cambria Math"/>
               </w:rPr>
-              <m:t>1</m:t>
-            </m:r>
-            <m:r>
-              <w:rPr>
-                <w:rFonts w:ascii="Cambria Math" w:hAnsi="Cambria Math"/>
-              </w:rPr>
-              <m:t>,*</m:t>
+              <m:t>1,*</m:t>
             </m:r>
           </m:sub>
         </m:sSub>
@@ -3377,12 +5205,7 @@
         </w:numPr>
       </w:pPr>
       <w:r>
-        <w:t xml:space="preserve">Start with first period’s sub-problem with deviation penalties of 0 and </w:t>
-      </w:r>
-      <w:bookmarkStart w:id="0" w:name="_GoBack"/>
-      <w:bookmarkEnd w:id="0"/>
-      <w:r>
-        <w:t xml:space="preserve">use those values of </w:t>
+        <w:t xml:space="preserve">Start with first period’s sub-problem with deviation penalties of 0 and use those values of </w:t>
       </w:r>
       <m:oMath>
         <m:sSub>
@@ -4911,6 +6734,608 @@
             </a:graphic>
           </wp:inline>
         </w:drawing>
+      </w:r>
+    </w:p>
+    <w:p>
+      <w:pPr>
+        <w:pStyle w:val="Heading3"/>
+      </w:pPr>
+      <w:r>
+        <w:t>Period 4</w:t>
+      </w:r>
+    </w:p>
+    <w:p>
+      <w:r>
+        <w:t xml:space="preserve">Minimize: </w:t>
+      </w:r>
+      <m:oMath>
+        <m:sSub>
+          <m:sSubPr>
+            <m:ctrlPr>
+              <w:rPr>
+                <w:rFonts w:ascii="Cambria Math" w:hAnsi="Cambria Math"/>
+                <w:i/>
+              </w:rPr>
+            </m:ctrlPr>
+          </m:sSubPr>
+          <m:e>
+            <m:r>
+              <w:rPr>
+                <w:rFonts w:ascii="Cambria Math" w:hAnsi="Cambria Math"/>
+              </w:rPr>
+              <m:t>c</m:t>
+            </m:r>
+          </m:e>
+          <m:sub>
+            <m:r>
+              <w:rPr>
+                <w:rFonts w:ascii="Cambria Math" w:hAnsi="Cambria Math"/>
+              </w:rPr>
+              <m:t>4</m:t>
+            </m:r>
+          </m:sub>
+        </m:sSub>
+        <m:sSub>
+          <m:sSubPr>
+            <m:ctrlPr>
+              <w:rPr>
+                <w:rFonts w:ascii="Cambria Math" w:hAnsi="Cambria Math"/>
+                <w:i/>
+              </w:rPr>
+            </m:ctrlPr>
+          </m:sSubPr>
+          <m:e>
+            <m:r>
+              <w:rPr>
+                <w:rFonts w:ascii="Cambria Math" w:hAnsi="Cambria Math"/>
+              </w:rPr>
+              <m:t>I</m:t>
+            </m:r>
+          </m:e>
+          <m:sub>
+            <m:r>
+              <w:rPr>
+                <w:rFonts w:ascii="Cambria Math" w:hAnsi="Cambria Math"/>
+              </w:rPr>
+              <m:t>4</m:t>
+            </m:r>
+          </m:sub>
+        </m:sSub>
+        <m:r>
+          <w:rPr>
+            <w:rFonts w:ascii="Cambria Math" w:hAnsi="Cambria Math"/>
+          </w:rPr>
+          <m:t>+</m:t>
+        </m:r>
+        <m:sSub>
+          <m:sSubPr>
+            <m:ctrlPr>
+              <w:rPr>
+                <w:rFonts w:ascii="Cambria Math" w:hAnsi="Cambria Math"/>
+                <w:i/>
+              </w:rPr>
+            </m:ctrlPr>
+          </m:sSubPr>
+          <m:e>
+            <m:r>
+              <w:rPr>
+                <w:rFonts w:ascii="Cambria Math" w:hAnsi="Cambria Math"/>
+              </w:rPr>
+              <m:t>c</m:t>
+            </m:r>
+          </m:e>
+          <m:sub>
+            <m:r>
+              <w:rPr>
+                <w:rFonts w:ascii="Cambria Math" w:hAnsi="Cambria Math"/>
+              </w:rPr>
+              <m:t>4d</m:t>
+            </m:r>
+          </m:sub>
+        </m:sSub>
+        <m:sSub>
+          <m:sSubPr>
+            <m:ctrlPr>
+              <w:rPr>
+                <w:rFonts w:ascii="Cambria Math" w:hAnsi="Cambria Math"/>
+                <w:i/>
+              </w:rPr>
+            </m:ctrlPr>
+          </m:sSubPr>
+          <m:e>
+            <m:r>
+              <w:rPr>
+                <w:rFonts w:ascii="Cambria Math" w:hAnsi="Cambria Math"/>
+              </w:rPr>
+              <m:t>D</m:t>
+            </m:r>
+          </m:e>
+          <m:sub>
+            <m:r>
+              <w:rPr>
+                <w:rFonts w:ascii="Cambria Math" w:hAnsi="Cambria Math"/>
+              </w:rPr>
+              <m:t>4</m:t>
+            </m:r>
+          </m:sub>
+        </m:sSub>
+        <m:r>
+          <w:rPr>
+            <w:rFonts w:ascii="Cambria Math" w:hAnsi="Cambria Math"/>
+          </w:rPr>
+          <m:t>+</m:t>
+        </m:r>
+        <m:sSub>
+          <m:sSubPr>
+            <m:ctrlPr>
+              <w:rPr>
+                <w:rFonts w:ascii="Cambria Math" w:hAnsi="Cambria Math"/>
+                <w:i/>
+              </w:rPr>
+            </m:ctrlPr>
+          </m:sSubPr>
+          <m:e>
+            <m:r>
+              <w:rPr>
+                <w:rFonts w:ascii="Cambria Math" w:hAnsi="Cambria Math"/>
+              </w:rPr>
+              <m:t>p</m:t>
+            </m:r>
+          </m:e>
+          <m:sub>
+            <m:r>
+              <w:rPr>
+                <w:rFonts w:ascii="Cambria Math" w:hAnsi="Cambria Math"/>
+              </w:rPr>
+              <m:t>1,4</m:t>
+            </m:r>
+          </m:sub>
+        </m:sSub>
+        <m:d>
+          <m:dPr>
+            <m:ctrlPr>
+              <w:rPr>
+                <w:rFonts w:ascii="Cambria Math" w:hAnsi="Cambria Math"/>
+                <w:i/>
+              </w:rPr>
+            </m:ctrlPr>
+          </m:dPr>
+          <m:e>
+            <m:sSub>
+              <m:sSubPr>
+                <m:ctrlPr>
+                  <w:rPr>
+                    <w:rFonts w:ascii="Cambria Math" w:hAnsi="Cambria Math"/>
+                    <w:i/>
+                  </w:rPr>
+                </m:ctrlPr>
+              </m:sSubPr>
+              <m:e>
+                <m:r>
+                  <w:rPr>
+                    <w:rFonts w:ascii="Cambria Math" w:hAnsi="Cambria Math"/>
+                  </w:rPr>
+                  <m:t>I</m:t>
+                </m:r>
+              </m:e>
+              <m:sub>
+                <m:r>
+                  <w:rPr>
+                    <w:rFonts w:ascii="Cambria Math" w:hAnsi="Cambria Math"/>
+                  </w:rPr>
+                  <m:t>1:4</m:t>
+                </m:r>
+              </m:sub>
+            </m:sSub>
+            <m:r>
+              <w:rPr>
+                <w:rFonts w:ascii="Cambria Math" w:hAnsi="Cambria Math"/>
+              </w:rPr>
+              <m:t>-</m:t>
+            </m:r>
+            <m:acc>
+              <m:accPr>
+                <m:chr m:val="̅"/>
+                <m:ctrlPr>
+                  <w:rPr>
+                    <w:rFonts w:ascii="Cambria Math" w:hAnsi="Cambria Math"/>
+                    <w:i/>
+                  </w:rPr>
+                </m:ctrlPr>
+              </m:accPr>
+              <m:e>
+                <m:sSub>
+                  <m:sSubPr>
+                    <m:ctrlPr>
+                      <w:rPr>
+                        <w:rFonts w:ascii="Cambria Math" w:hAnsi="Cambria Math"/>
+                        <w:i/>
+                      </w:rPr>
+                    </m:ctrlPr>
+                  </m:sSubPr>
+                  <m:e>
+                    <m:r>
+                      <w:rPr>
+                        <w:rFonts w:ascii="Cambria Math" w:hAnsi="Cambria Math"/>
+                      </w:rPr>
+                      <m:t>I</m:t>
+                    </m:r>
+                  </m:e>
+                  <m:sub>
+                    <m:r>
+                      <w:rPr>
+                        <w:rFonts w:ascii="Cambria Math" w:hAnsi="Cambria Math"/>
+                      </w:rPr>
+                      <m:t>1:*</m:t>
+                    </m:r>
+                  </m:sub>
+                </m:sSub>
+              </m:e>
+            </m:acc>
+          </m:e>
+        </m:d>
+        <m:r>
+          <w:rPr>
+            <w:rFonts w:ascii="Cambria Math" w:hAnsi="Cambria Math"/>
+          </w:rPr>
+          <m:t>+</m:t>
+        </m:r>
+        <m:sSub>
+          <m:sSubPr>
+            <m:ctrlPr>
+              <w:rPr>
+                <w:rFonts w:ascii="Cambria Math" w:hAnsi="Cambria Math"/>
+                <w:i/>
+              </w:rPr>
+            </m:ctrlPr>
+          </m:sSubPr>
+          <m:e>
+            <m:r>
+              <w:rPr>
+                <w:rFonts w:ascii="Cambria Math" w:hAnsi="Cambria Math"/>
+              </w:rPr>
+              <m:t>p</m:t>
+            </m:r>
+          </m:e>
+          <m:sub>
+            <m:r>
+              <w:rPr>
+                <w:rFonts w:ascii="Cambria Math" w:hAnsi="Cambria Math"/>
+              </w:rPr>
+              <m:t>2,4</m:t>
+            </m:r>
+          </m:sub>
+        </m:sSub>
+        <m:d>
+          <m:dPr>
+            <m:ctrlPr>
+              <w:rPr>
+                <w:rFonts w:ascii="Cambria Math" w:hAnsi="Cambria Math"/>
+                <w:i/>
+              </w:rPr>
+            </m:ctrlPr>
+          </m:dPr>
+          <m:e>
+            <m:sSub>
+              <m:sSubPr>
+                <m:ctrlPr>
+                  <w:rPr>
+                    <w:rFonts w:ascii="Cambria Math" w:hAnsi="Cambria Math"/>
+                    <w:i/>
+                  </w:rPr>
+                </m:ctrlPr>
+              </m:sSubPr>
+              <m:e>
+                <m:r>
+                  <w:rPr>
+                    <w:rFonts w:ascii="Cambria Math" w:hAnsi="Cambria Math"/>
+                  </w:rPr>
+                  <m:t>I</m:t>
+                </m:r>
+              </m:e>
+              <m:sub>
+                <m:r>
+                  <w:rPr>
+                    <w:rFonts w:ascii="Cambria Math" w:hAnsi="Cambria Math"/>
+                  </w:rPr>
+                  <m:t>2:4</m:t>
+                </m:r>
+              </m:sub>
+            </m:sSub>
+            <m:r>
+              <w:rPr>
+                <w:rFonts w:ascii="Cambria Math" w:hAnsi="Cambria Math"/>
+              </w:rPr>
+              <m:t>-</m:t>
+            </m:r>
+            <m:acc>
+              <m:accPr>
+                <m:chr m:val="̅"/>
+                <m:ctrlPr>
+                  <w:rPr>
+                    <w:rFonts w:ascii="Cambria Math" w:hAnsi="Cambria Math"/>
+                    <w:i/>
+                  </w:rPr>
+                </m:ctrlPr>
+              </m:accPr>
+              <m:e>
+                <m:sSub>
+                  <m:sSubPr>
+                    <m:ctrlPr>
+                      <w:rPr>
+                        <w:rFonts w:ascii="Cambria Math" w:hAnsi="Cambria Math"/>
+                        <w:i/>
+                      </w:rPr>
+                    </m:ctrlPr>
+                  </m:sSubPr>
+                  <m:e>
+                    <m:r>
+                      <w:rPr>
+                        <w:rFonts w:ascii="Cambria Math" w:hAnsi="Cambria Math"/>
+                      </w:rPr>
+                      <m:t>I</m:t>
+                    </m:r>
+                  </m:e>
+                  <m:sub>
+                    <m:r>
+                      <w:rPr>
+                        <w:rFonts w:ascii="Cambria Math" w:hAnsi="Cambria Math"/>
+                      </w:rPr>
+                      <m:t>2:*</m:t>
+                    </m:r>
+                  </m:sub>
+                </m:sSub>
+              </m:e>
+            </m:acc>
+          </m:e>
+        </m:d>
+        <m:r>
+          <w:rPr>
+            <w:rFonts w:ascii="Cambria Math" w:hAnsi="Cambria Math"/>
+          </w:rPr>
+          <m:t>+</m:t>
+        </m:r>
+        <m:sSub>
+          <m:sSubPr>
+            <m:ctrlPr>
+              <w:rPr>
+                <w:rFonts w:ascii="Cambria Math" w:hAnsi="Cambria Math"/>
+                <w:i/>
+              </w:rPr>
+            </m:ctrlPr>
+          </m:sSubPr>
+          <m:e>
+            <m:r>
+              <w:rPr>
+                <w:rFonts w:ascii="Cambria Math" w:hAnsi="Cambria Math"/>
+              </w:rPr>
+              <m:t>p</m:t>
+            </m:r>
+          </m:e>
+          <m:sub>
+            <m:r>
+              <w:rPr>
+                <w:rFonts w:ascii="Cambria Math" w:hAnsi="Cambria Math"/>
+              </w:rPr>
+              <m:t>3,4</m:t>
+            </m:r>
+          </m:sub>
+        </m:sSub>
+        <m:d>
+          <m:dPr>
+            <m:ctrlPr>
+              <w:rPr>
+                <w:rFonts w:ascii="Cambria Math" w:hAnsi="Cambria Math"/>
+                <w:i/>
+              </w:rPr>
+            </m:ctrlPr>
+          </m:dPr>
+          <m:e>
+            <m:sSub>
+              <m:sSubPr>
+                <m:ctrlPr>
+                  <w:rPr>
+                    <w:rFonts w:ascii="Cambria Math" w:hAnsi="Cambria Math"/>
+                    <w:i/>
+                  </w:rPr>
+                </m:ctrlPr>
+              </m:sSubPr>
+              <m:e>
+                <m:r>
+                  <w:rPr>
+                    <w:rFonts w:ascii="Cambria Math" w:hAnsi="Cambria Math"/>
+                  </w:rPr>
+                  <m:t>I</m:t>
+                </m:r>
+              </m:e>
+              <m:sub>
+                <m:r>
+                  <w:rPr>
+                    <w:rFonts w:ascii="Cambria Math" w:hAnsi="Cambria Math"/>
+                  </w:rPr>
+                  <m:t>3:4</m:t>
+                </m:r>
+              </m:sub>
+            </m:sSub>
+            <m:r>
+              <w:rPr>
+                <w:rFonts w:ascii="Cambria Math" w:hAnsi="Cambria Math"/>
+              </w:rPr>
+              <m:t>-</m:t>
+            </m:r>
+            <m:acc>
+              <m:accPr>
+                <m:chr m:val="̅"/>
+                <m:ctrlPr>
+                  <w:rPr>
+                    <w:rFonts w:ascii="Cambria Math" w:hAnsi="Cambria Math"/>
+                    <w:i/>
+                  </w:rPr>
+                </m:ctrlPr>
+              </m:accPr>
+              <m:e>
+                <m:sSub>
+                  <m:sSubPr>
+                    <m:ctrlPr>
+                      <w:rPr>
+                        <w:rFonts w:ascii="Cambria Math" w:hAnsi="Cambria Math"/>
+                        <w:i/>
+                      </w:rPr>
+                    </m:ctrlPr>
+                  </m:sSubPr>
+                  <m:e>
+                    <m:r>
+                      <w:rPr>
+                        <w:rFonts w:ascii="Cambria Math" w:hAnsi="Cambria Math"/>
+                      </w:rPr>
+                      <m:t>I</m:t>
+                    </m:r>
+                  </m:e>
+                  <m:sub>
+                    <m:r>
+                      <w:rPr>
+                        <w:rFonts w:ascii="Cambria Math" w:hAnsi="Cambria Math"/>
+                      </w:rPr>
+                      <m:t>3:*</m:t>
+                    </m:r>
+                  </m:sub>
+                </m:sSub>
+              </m:e>
+            </m:acc>
+          </m:e>
+        </m:d>
+      </m:oMath>
+    </w:p>
+    <w:p>
+      <w:r>
+        <w:t>Subject to:</w:t>
+      </w:r>
+    </w:p>
+    <w:p>
+      <w:r>
+        <w:rPr>
+          <w:noProof/>
+        </w:rPr>
+        <w:drawing>
+          <wp:inline distT="0" distB="0" distL="0" distR="0" wp14:anchorId="479BFEBD" wp14:editId="31DEB95C">
+            <wp:extent cx="2790190" cy="961390"/>
+            <wp:effectExtent l="0" t="0" r="3810" b="3810"/>
+            <wp:docPr id="3" name="Picture 1"/>
+            <wp:cNvGraphicFramePr>
+              <a:graphicFrameLocks xmlns:a="http://schemas.openxmlformats.org/drawingml/2006/main" noChangeAspect="1"/>
+            </wp:cNvGraphicFramePr>
+            <a:graphic xmlns:a="http://schemas.openxmlformats.org/drawingml/2006/main">
+              <a:graphicData uri="http://schemas.openxmlformats.org/drawingml/2006/picture">
+                <pic:pic xmlns:pic="http://schemas.openxmlformats.org/drawingml/2006/picture">
+                  <pic:nvPicPr>
+                    <pic:cNvPr id="0" name="Picture 1"/>
+                    <pic:cNvPicPr>
+                      <a:picLocks noChangeAspect="1" noChangeArrowheads="1"/>
+                    </pic:cNvPicPr>
+                  </pic:nvPicPr>
+                  <pic:blipFill>
+                    <a:blip r:embed="rId12">
+                      <a:extLst>
+                        <a:ext uri="{28A0092B-C50C-407E-A947-70E740481C1C}">
+                          <a14:useLocalDpi xmlns:a14="http://schemas.microsoft.com/office/drawing/2010/main" val="0"/>
+                        </a:ext>
+                      </a:extLst>
+                    </a:blip>
+                    <a:srcRect/>
+                    <a:stretch>
+                      <a:fillRect/>
+                    </a:stretch>
+                  </pic:blipFill>
+                  <pic:spPr bwMode="auto">
+                    <a:xfrm>
+                      <a:off x="0" y="0"/>
+                      <a:ext cx="2790190" cy="961390"/>
+                    </a:xfrm>
+                    <a:prstGeom prst="rect">
+                      <a:avLst/>
+                    </a:prstGeom>
+                    <a:noFill/>
+                    <a:ln>
+                      <a:noFill/>
+                    </a:ln>
+                  </pic:spPr>
+                </pic:pic>
+              </a:graphicData>
+            </a:graphic>
+          </wp:inline>
+        </w:drawing>
+      </w:r>
+    </w:p>
+    <w:p/>
+    <w:p/>
+    <w:p>
+      <w:pPr>
+        <w:pStyle w:val="Heading1"/>
+      </w:pPr>
+      <w:r>
+        <w:t>Implementation notes</w:t>
+      </w:r>
+    </w:p>
+    <w:p>
+      <w:r>
+        <w:t xml:space="preserve">I have all these clauses in the Lagrangian objective function and problem statement that limit costs and considered hours to the target period. I don’t like them because it makes writing and maintaining code more time consuming and leaves lots of places for small typo bugs to creep in. </w:t>
+      </w:r>
+    </w:p>
+    <w:p/>
+    <w:p>
+      <w:r>
+        <w:t xml:space="preserve">The restrictions on investment decisions are different in the problem statement and objective function. In the problem statement, I restrict investment decisions to all periods up to and including the target period: </w:t>
+      </w:r>
+      <w:r>
+        <w:rPr>
+          <w:rFonts w:ascii="Courier New" w:hAnsi="Courier New" w:cs="Courier New"/>
+        </w:rPr>
+        <w:t xml:space="preserve">p &lt;= </w:t>
+      </w:r>
+      <w:proofErr w:type="spellStart"/>
+      <w:r>
+        <w:rPr>
+          <w:rFonts w:ascii="Courier New" w:hAnsi="Courier New" w:cs="Courier New"/>
+        </w:rPr>
+        <w:t>target_period</w:t>
+      </w:r>
+      <w:proofErr w:type="spellEnd"/>
+      <w:r>
+        <w:t xml:space="preserve">. This ensures I have a copy of investment decisions from each prior period. However, these copies should not appear in the objective function to avoid double-counting their costs. So in the objective function, I restrict the investment decisions that count to the target period: </w:t>
+      </w:r>
+      <w:r>
+        <w:rPr>
+          <w:rFonts w:ascii="Courier New" w:hAnsi="Courier New" w:cs="Courier New"/>
+        </w:rPr>
+        <w:t xml:space="preserve">p = </w:t>
+      </w:r>
+      <w:proofErr w:type="spellStart"/>
+      <w:r>
+        <w:rPr>
+          <w:rFonts w:ascii="Courier New" w:hAnsi="Courier New" w:cs="Courier New"/>
+        </w:rPr>
+        <w:t>target_period</w:t>
+      </w:r>
+      <w:proofErr w:type="spellEnd"/>
+    </w:p>
+    <w:p/>
+    <w:p>
+      <w:r>
+        <w:t>The restrictions on dispatch decisions are the same in the problem statement and objective function because I don’t need copies of the dispatch decisions from other investment periods</w:t>
+      </w:r>
+      <w:r>
+        <w:t xml:space="preserve">. I don’t Have to remove other period dispatch decisions from the objective function; if I leave them in place, they will count towards fixed costs, but won’t be decision variables and won’t complicate the problem </w:t>
+      </w:r>
+      <w:proofErr w:type="spellStart"/>
+      <w:r>
+        <w:t>cplex</w:t>
+      </w:r>
+      <w:proofErr w:type="spellEnd"/>
+      <w:r>
+        <w:t xml:space="preserve"> is solving. The most significant downside of leaving them in place is the objective function appears </w:t>
+      </w:r>
+      <w:r>
+        <w:t xml:space="preserve">irregular since dispatch and investments have different tweaks. </w:t>
       </w:r>
     </w:p>
     <w:p/>

</xml_diff>